<commit_message>
Updating abstract, introduction and objectives
</commit_message>
<xml_diff>
--- a/Paper/Latest.docx
+++ b/Paper/Latest.docx
@@ -1,6 +1,6 @@
 
 <file path=word/document.xml><?xml version="1.0" encoding="utf-8"?>
-<w:document xmlns:wpc="http://schemas.microsoft.com/office/word/2010/wordprocessingCanvas" xmlns:cx="http://schemas.microsoft.com/office/drawing/2014/chartex" xmlns:mc="http://schemas.openxmlformats.org/markup-compatibility/2006" xmlns:o="urn:schemas-microsoft-com:office:office" xmlns:r="http://schemas.openxmlformats.org/officeDocument/2006/relationships" xmlns:m="http://schemas.openxmlformats.org/officeDocument/2006/math" xmlns:v="urn:schemas-microsoft-com:vml" xmlns:wp14="http://schemas.microsoft.com/office/word/2010/wordprocessingDrawing" xmlns:wp="http://schemas.openxmlformats.org/drawingml/2006/wordprocessingDrawing" xmlns:w10="urn:schemas-microsoft-com:office:word" xmlns:w="http://schemas.openxmlformats.org/wordprocessingml/2006/main" xmlns:w14="http://schemas.microsoft.com/office/word/2010/wordml" xmlns:w15="http://schemas.microsoft.com/office/word/2012/wordml" xmlns:w16se="http://schemas.microsoft.com/office/word/2015/wordml/symex" xmlns:wpg="http://schemas.microsoft.com/office/word/2010/wordprocessingGroup" xmlns:wpi="http://schemas.microsoft.com/office/word/2010/wordprocessingInk" xmlns:wne="http://schemas.microsoft.com/office/word/2006/wordml" xmlns:wps="http://schemas.microsoft.com/office/word/2010/wordprocessingShape" mc:Ignorable="w14 w15 w16se wp14">
+<w:document xmlns:wpc="http://schemas.microsoft.com/office/word/2010/wordprocessingCanvas" xmlns:cx="http://schemas.microsoft.com/office/drawing/2014/chartex" xmlns:cx1="http://schemas.microsoft.com/office/drawing/2015/9/8/chartex" xmlns:cx2="http://schemas.microsoft.com/office/drawing/2015/10/21/chartex" xmlns:cx3="http://schemas.microsoft.com/office/drawing/2016/5/9/chartex" xmlns:cx4="http://schemas.microsoft.com/office/drawing/2016/5/10/chartex" xmlns:cx5="http://schemas.microsoft.com/office/drawing/2016/5/11/chartex" xmlns:mc="http://schemas.openxmlformats.org/markup-compatibility/2006" xmlns:o="urn:schemas-microsoft-com:office:office" xmlns:r="http://schemas.openxmlformats.org/officeDocument/2006/relationships" xmlns:m="http://schemas.openxmlformats.org/officeDocument/2006/math" xmlns:v="urn:schemas-microsoft-com:vml" xmlns:wp14="http://schemas.microsoft.com/office/word/2010/wordprocessingDrawing" xmlns:wp="http://schemas.openxmlformats.org/drawingml/2006/wordprocessingDrawing" xmlns:w10="urn:schemas-microsoft-com:office:word" xmlns:w="http://schemas.openxmlformats.org/wordprocessingml/2006/main" xmlns:w14="http://schemas.microsoft.com/office/word/2010/wordml" xmlns:w15="http://schemas.microsoft.com/office/word/2012/wordml" xmlns:w16se="http://schemas.microsoft.com/office/word/2015/wordml/symex" xmlns:wpg="http://schemas.microsoft.com/office/word/2010/wordprocessingGroup" xmlns:wpi="http://schemas.microsoft.com/office/word/2010/wordprocessingInk" xmlns:wne="http://schemas.microsoft.com/office/word/2006/wordml" xmlns:wps="http://schemas.microsoft.com/office/word/2010/wordprocessingShape" mc:Ignorable="w14 w15 w16se wp14">
   <w:body>
     <w:p>
       <w:pPr>
@@ -16,6 +16,7 @@
           <w:rFonts w:asciiTheme="majorHAnsi" w:hAnsiTheme="majorHAnsi" w:cstheme="majorHAnsi"/>
           <w:noProof/>
           <w:sz w:val="24"/>
+          <w:lang w:val="en-PH" w:eastAsia="en-PH"/>
         </w:rPr>
         <w:drawing>
           <wp:inline distT="0" distB="0" distL="0" distR="0">
@@ -403,8 +404,18 @@
           <w:b/>
           <w:sz w:val="24"/>
         </w:rPr>
-        <w:t>Wyatt Holgado</w:t>
-      </w:r>
+        <w:t xml:space="preserve">Wyatt </w:t>
+      </w:r>
+      <w:proofErr w:type="spellStart"/>
+      <w:r>
+        <w:rPr>
+          <w:rFonts w:asciiTheme="majorHAnsi" w:hAnsiTheme="majorHAnsi" w:cstheme="majorHAnsi"/>
+          <w:b/>
+          <w:sz w:val="24"/>
+        </w:rPr>
+        <w:t>Holgado</w:t>
+      </w:r>
+      <w:proofErr w:type="spellEnd"/>
     </w:p>
     <w:p>
       <w:pPr>
@@ -1275,7 +1286,23 @@
           <w:sz w:val="22"/>
           <w:lang w:val="en" w:eastAsia="en-PH"/>
         </w:rPr>
-        <w:t xml:space="preserve"> Fake news is a type of yellow journalism that is consisting deliberate misinformation or hoaxes spread via traditional print and broadcast news media or online social media</w:t>
+        <w:t xml:space="preserve"> Fake news is a deliberate misinformation or hoaxes</w:t>
+      </w:r>
+      <w:r>
+        <w:rPr>
+          <w:rFonts w:asciiTheme="majorHAnsi" w:eastAsia="Times New Roman" w:hAnsiTheme="majorHAnsi" w:cstheme="majorHAnsi"/>
+          <w:sz w:val="22"/>
+          <w:lang w:val="en" w:eastAsia="en-PH"/>
+        </w:rPr>
+        <w:t xml:space="preserve"> that</w:t>
+      </w:r>
+      <w:r>
+        <w:rPr>
+          <w:rFonts w:asciiTheme="majorHAnsi" w:eastAsia="Times New Roman" w:hAnsiTheme="majorHAnsi" w:cstheme="majorHAnsi"/>
+          <w:sz w:val="22"/>
+          <w:lang w:val="en" w:eastAsia="en-PH"/>
+        </w:rPr>
+        <w:t xml:space="preserve"> spread via traditional print and broadcast news media or online social media</w:t>
       </w:r>
       <w:sdt>
         <w:sdtPr>
@@ -1559,7 +1586,15 @@
           <w:sz w:val="22"/>
           <w:lang w:val="en" w:eastAsia="en-PH"/>
         </w:rPr>
-        <w:t>. It's giving harm to our community and our industry into an alarming level. This isn't a new problem. Each new technology requires new and creative so</w:t>
+        <w:t>. It's giving harm to the community and to the</w:t>
+      </w:r>
+      <w:r>
+        <w:rPr>
+          <w:rFonts w:asciiTheme="majorHAnsi" w:eastAsia="Times New Roman" w:hAnsiTheme="majorHAnsi" w:cstheme="majorHAnsi"/>
+          <w:sz w:val="22"/>
+          <w:lang w:val="en" w:eastAsia="en-PH"/>
+        </w:rPr>
+        <w:t xml:space="preserve"> industry into an alarming level. This isn't a new problem. Each new technology requires new and creative so</w:t>
       </w:r>
       <w:r>
         <w:rPr>
@@ -1617,7 +1652,31 @@
           <w:sz w:val="22"/>
           <w:lang w:val="en" w:eastAsia="en-PH"/>
         </w:rPr>
-        <w:t>For the current state of our society, and the way how fake news is spreading, it would be ideal for people to have the tools and to have ideas on how to identify fake news and bogus stories. It is crucial for us to know how to identify fake news having the fact that it really is alarming how badly it affects our society.</w:t>
+        <w:t>For the current state of the</w:t>
+      </w:r>
+      <w:r>
+        <w:rPr>
+          <w:rFonts w:asciiTheme="majorHAnsi" w:eastAsia="Times New Roman" w:hAnsiTheme="majorHAnsi" w:cstheme="majorHAnsi"/>
+          <w:sz w:val="22"/>
+          <w:lang w:val="en" w:eastAsia="en-PH"/>
+        </w:rPr>
+        <w:t xml:space="preserve"> society, and the way how fake news is spreading, it would be ideal for people to have the tools and to have ideas on how to identify fake news and bogus stories. It is crucial for us to know how to identify fake news having the fact that it really is a</w:t>
+      </w:r>
+      <w:r>
+        <w:rPr>
+          <w:rFonts w:asciiTheme="majorHAnsi" w:eastAsia="Times New Roman" w:hAnsiTheme="majorHAnsi" w:cstheme="majorHAnsi"/>
+          <w:sz w:val="22"/>
+          <w:lang w:val="en" w:eastAsia="en-PH"/>
+        </w:rPr>
+        <w:t>larming how badly it affects the</w:t>
+      </w:r>
+      <w:r>
+        <w:rPr>
+          <w:rFonts w:asciiTheme="majorHAnsi" w:eastAsia="Times New Roman" w:hAnsiTheme="majorHAnsi" w:cstheme="majorHAnsi"/>
+          <w:sz w:val="22"/>
+          <w:lang w:val="en" w:eastAsia="en-PH"/>
+        </w:rPr>
+        <w:t xml:space="preserve"> society.</w:t>
       </w:r>
     </w:p>
     <w:p>
@@ -1640,6 +1699,7 @@
       </w:r>
       <w:bookmarkEnd w:id="3"/>
     </w:p>
+    <w:p/>
     <w:p>
       <w:pPr>
         <w:spacing w:line="480" w:lineRule="auto"/>
@@ -1705,52 +1765,6 @@
       <w:bookmarkEnd w:id="4"/>
     </w:p>
     <w:p/>
-    <w:p>
-      <w:pPr>
-        <w:pStyle w:val="BodyText"/>
-        <w:spacing w:line="480" w:lineRule="auto"/>
-        <w:ind w:firstLine="720"/>
-        <w:rPr>
-          <w:rFonts w:asciiTheme="majorHAnsi" w:hAnsiTheme="majorHAnsi" w:cstheme="majorHAnsi"/>
-          <w:sz w:val="22"/>
-        </w:rPr>
-      </w:pPr>
-      <w:r>
-        <w:rPr>
-          <w:rFonts w:asciiTheme="majorHAnsi" w:hAnsiTheme="majorHAnsi" w:cstheme="majorHAnsi"/>
-          <w:sz w:val="22"/>
-        </w:rPr>
-        <w:t>We now live in the age of fake news. People are so eager to accept anything put in front of them that they fail to recognize how false th</w:t>
-      </w:r>
-      <w:r>
-        <w:rPr>
-          <w:rFonts w:asciiTheme="majorHAnsi" w:hAnsiTheme="majorHAnsi" w:cstheme="majorHAnsi"/>
-          <w:sz w:val="22"/>
-        </w:rPr>
-        <w:t xml:space="preserve">e information is [4]. Facebook users often </w:t>
-      </w:r>
-      <w:r>
-        <w:rPr>
-          <w:rFonts w:asciiTheme="majorHAnsi" w:hAnsiTheme="majorHAnsi" w:cstheme="majorHAnsi"/>
-          <w:sz w:val="22"/>
-        </w:rPr>
-        <w:t>share fake news or even death hoax that can mislead people. Eric Trump the son of Donald Trump tweeted an article about paid protestors from the domain “abcbews.com.co” that reinforced right wing conspiracy theories. The article was completely fabricated, but it resembled the real ABC News enough to fool those who weren’t paying attention [5]. The real-life consequences of fake news are unclear. In many social sites people are unaware on how to identify fake news that can lead to confusions. There are web plugins that can detect fake news like B.S Detector plugin that detects fake news base on users vote, but it cannot be g</w:t>
-      </w:r>
-      <w:r>
-        <w:rPr>
-          <w:rFonts w:asciiTheme="majorHAnsi" w:hAnsiTheme="majorHAnsi" w:cstheme="majorHAnsi"/>
-          <w:sz w:val="22"/>
-        </w:rPr>
-        <w:t>uaranteed that it will work effectively</w:t>
-      </w:r>
-      <w:r>
-        <w:rPr>
-          <w:rFonts w:asciiTheme="majorHAnsi" w:hAnsiTheme="majorHAnsi" w:cstheme="majorHAnsi"/>
-          <w:sz w:val="22"/>
-        </w:rPr>
-        <w:t xml:space="preserve"> since it is an open source people can add or remove websites links [6]. </w:t>
-      </w:r>
-    </w:p>
     <w:p/>
     <w:p>
       <w:pPr>
@@ -1782,7 +1796,111 @@
           <w:rFonts w:asciiTheme="majorHAnsi" w:hAnsiTheme="majorHAnsi" w:cstheme="majorHAnsi"/>
           <w:sz w:val="22"/>
         </w:rPr>
-        <w:t xml:space="preserve"> to create</w:t>
+        <w:t xml:space="preserve"> to </w:t>
+      </w:r>
+      <w:r>
+        <w:rPr>
+          <w:rFonts w:asciiTheme="majorHAnsi" w:hAnsiTheme="majorHAnsi" w:cstheme="majorHAnsi"/>
+          <w:sz w:val="22"/>
+        </w:rPr>
+        <w:t xml:space="preserve">help the Facebook society to prevent the spreading of fake news stories </w:t>
+      </w:r>
+    </w:p>
+    <w:p>
+      <w:pPr>
+        <w:pStyle w:val="BodyText"/>
+        <w:spacing w:line="480" w:lineRule="auto"/>
+        <w:ind w:firstLine="216"/>
+        <w:rPr>
+          <w:rFonts w:asciiTheme="majorHAnsi" w:hAnsiTheme="majorHAnsi" w:cstheme="majorHAnsi"/>
+          <w:sz w:val="22"/>
+        </w:rPr>
+      </w:pPr>
+      <w:r>
+        <w:rPr>
+          <w:rFonts w:asciiTheme="majorHAnsi" w:hAnsiTheme="majorHAnsi" w:cstheme="majorHAnsi"/>
+          <w:sz w:val="22"/>
+        </w:rPr>
+        <w:t>Thus, the objectives are:</w:t>
+      </w:r>
+    </w:p>
+    <w:p>
+      <w:pPr>
+        <w:pStyle w:val="BodyText"/>
+        <w:numPr>
+          <w:ilvl w:val="0"/>
+          <w:numId w:val="8"/>
+        </w:numPr>
+        <w:spacing w:line="480" w:lineRule="auto"/>
+        <w:rPr>
+          <w:rFonts w:asciiTheme="majorHAnsi" w:hAnsiTheme="majorHAnsi" w:cstheme="majorHAnsi"/>
+          <w:sz w:val="22"/>
+        </w:rPr>
+      </w:pPr>
+      <w:r>
+        <w:rPr>
+          <w:rFonts w:asciiTheme="majorHAnsi" w:hAnsiTheme="majorHAnsi" w:cstheme="majorHAnsi"/>
+          <w:sz w:val="22"/>
+        </w:rPr>
+        <w:t>To create a web extension for Facebook that can Identify fake news.</w:t>
+      </w:r>
+    </w:p>
+    <w:p>
+      <w:pPr>
+        <w:pStyle w:val="BodyText"/>
+        <w:numPr>
+          <w:ilvl w:val="0"/>
+          <w:numId w:val="8"/>
+        </w:numPr>
+        <w:spacing w:line="480" w:lineRule="auto"/>
+        <w:rPr>
+          <w:rFonts w:asciiTheme="majorHAnsi" w:hAnsiTheme="majorHAnsi" w:cstheme="majorHAnsi"/>
+          <w:sz w:val="22"/>
+        </w:rPr>
+      </w:pPr>
+      <w:r>
+        <w:rPr>
+          <w:rFonts w:asciiTheme="majorHAnsi" w:hAnsiTheme="majorHAnsi" w:cstheme="majorHAnsi"/>
+          <w:sz w:val="22"/>
+        </w:rPr>
+        <w:t xml:space="preserve">To </w:t>
+      </w:r>
+      <w:r>
+        <w:rPr>
+          <w:rFonts w:asciiTheme="majorHAnsi" w:hAnsiTheme="majorHAnsi" w:cstheme="majorHAnsi"/>
+          <w:sz w:val="22"/>
+        </w:rPr>
+        <w:t>be able to identify fake news in Facebook.</w:t>
+      </w:r>
+      <w:bookmarkStart w:id="6" w:name="_GoBack"/>
+      <w:bookmarkEnd w:id="6"/>
+    </w:p>
+    <w:p>
+      <w:pPr>
+        <w:pStyle w:val="BodyText"/>
+        <w:numPr>
+          <w:ilvl w:val="0"/>
+          <w:numId w:val="8"/>
+        </w:numPr>
+        <w:spacing w:line="480" w:lineRule="auto"/>
+        <w:rPr>
+          <w:rFonts w:asciiTheme="majorHAnsi" w:hAnsiTheme="majorHAnsi" w:cstheme="majorHAnsi"/>
+          <w:sz w:val="22"/>
+        </w:rPr>
+      </w:pPr>
+      <w:r>
+        <w:rPr>
+          <w:rFonts w:asciiTheme="majorHAnsi" w:hAnsiTheme="majorHAnsi" w:cstheme="majorHAnsi"/>
+          <w:sz w:val="22"/>
+        </w:rPr>
+        <w:t>To use</w:t>
+      </w:r>
+      <w:r>
+        <w:rPr>
+          <w:rFonts w:asciiTheme="majorHAnsi" w:hAnsiTheme="majorHAnsi" w:cstheme="majorHAnsi"/>
+          <w:sz w:val="22"/>
+        </w:rPr>
+        <w:t xml:space="preserve"> SMV</w:t>
       </w:r>
       <w:r>
         <w:rPr>
@@ -1796,56 +1914,14 @@
           <w:rFonts w:asciiTheme="majorHAnsi" w:hAnsiTheme="majorHAnsi" w:cstheme="majorHAnsi"/>
           <w:sz w:val="22"/>
         </w:rPr>
-        <w:t>a web extension for Facebook that will scan th</w:t>
-      </w:r>
-      <w:r>
-        <w:rPr>
-          <w:rFonts w:asciiTheme="majorHAnsi" w:hAnsiTheme="majorHAnsi" w:cstheme="majorHAnsi"/>
-          <w:sz w:val="22"/>
-        </w:rPr>
-        <w:t xml:space="preserve">e user’s news feed to </w:t>
-      </w:r>
-      <w:r>
-        <w:rPr>
-          <w:rFonts w:asciiTheme="majorHAnsi" w:hAnsiTheme="majorHAnsi" w:cstheme="majorHAnsi"/>
-          <w:sz w:val="22"/>
-        </w:rPr>
-        <w:t>i</w:t>
-      </w:r>
-      <w:r>
-        <w:rPr>
-          <w:rFonts w:asciiTheme="majorHAnsi" w:hAnsiTheme="majorHAnsi" w:cstheme="majorHAnsi"/>
-          <w:sz w:val="22"/>
-        </w:rPr>
-        <w:t>dentify fake news and bogus stories that give people wrong information</w:t>
-      </w:r>
-      <w:r>
-        <w:rPr>
-          <w:rFonts w:asciiTheme="majorHAnsi" w:hAnsiTheme="majorHAnsi" w:cstheme="majorHAnsi"/>
-          <w:sz w:val="22"/>
-        </w:rPr>
-        <w:t>.</w:t>
-      </w:r>
-      <w:r>
-        <w:rPr>
-          <w:rFonts w:asciiTheme="majorHAnsi" w:hAnsiTheme="majorHAnsi" w:cstheme="majorHAnsi"/>
-          <w:sz w:val="22"/>
-        </w:rPr>
-        <w:t xml:space="preserve"> </w:t>
-      </w:r>
-      <w:r>
-        <w:rPr>
-          <w:rFonts w:asciiTheme="majorHAnsi" w:hAnsiTheme="majorHAnsi" w:cstheme="majorHAnsi"/>
-          <w:sz w:val="22"/>
-        </w:rPr>
-        <w:t xml:space="preserve">Using SMV(Support Vector </w:t>
-      </w:r>
-      <w:r>
-        <w:rPr>
-          <w:rFonts w:asciiTheme="majorHAnsi" w:hAnsiTheme="majorHAnsi" w:cstheme="majorHAnsi"/>
-          <w:sz w:val="22"/>
-        </w:rPr>
-        <w:t>Matching</w:t>
+        <w:t xml:space="preserve">(Support Vector </w:t>
+      </w:r>
+      <w:r>
+        <w:rPr>
+          <w:rFonts w:asciiTheme="majorHAnsi" w:hAnsiTheme="majorHAnsi" w:cstheme="majorHAnsi"/>
+          <w:sz w:val="22"/>
+        </w:rPr>
+        <w:t>Machine</w:t>
       </w:r>
       <w:r>
         <w:rPr>
@@ -1859,7 +1935,14 @@
           <w:rFonts w:asciiTheme="majorHAnsi" w:hAnsiTheme="majorHAnsi" w:cstheme="majorHAnsi"/>
           <w:sz w:val="22"/>
         </w:rPr>
-        <w:t>his will classify</w:t>
+        <w:t>o</w:t>
+      </w:r>
+      <w:r>
+        <w:rPr>
+          <w:rFonts w:asciiTheme="majorHAnsi" w:hAnsiTheme="majorHAnsi" w:cstheme="majorHAnsi"/>
+          <w:sz w:val="22"/>
+        </w:rPr>
+        <w:t xml:space="preserve"> classify</w:t>
       </w:r>
       <w:r>
         <w:rPr>
@@ -1880,28 +1963,7 @@
           <w:rFonts w:asciiTheme="majorHAnsi" w:hAnsiTheme="majorHAnsi" w:cstheme="majorHAnsi"/>
           <w:sz w:val="22"/>
         </w:rPr>
-        <w:t xml:space="preserve"> it is fake or not. The researchers will base the credibility of the news base on the author of the source. The author then will fall under these criteria to verify its credibility: number of shares, number of likes and number of engagements in a post</w:t>
-      </w:r>
-      <w:r>
-        <w:rPr>
-          <w:rFonts w:asciiTheme="majorHAnsi" w:hAnsiTheme="majorHAnsi" w:cstheme="majorHAnsi"/>
-          <w:sz w:val="22"/>
-        </w:rPr>
-        <w:t>.</w:t>
-      </w:r>
-      <w:r>
-        <w:rPr>
-          <w:rFonts w:asciiTheme="majorHAnsi" w:hAnsiTheme="majorHAnsi" w:cstheme="majorHAnsi"/>
-          <w:sz w:val="22"/>
-        </w:rPr>
-        <w:t xml:space="preserve"> Unknown authors will be automatically marked as fake.</w:t>
-      </w:r>
-      <w:r>
-        <w:rPr>
-          <w:rFonts w:asciiTheme="majorHAnsi" w:hAnsiTheme="majorHAnsi" w:cstheme="majorHAnsi"/>
-          <w:sz w:val="22"/>
-        </w:rPr>
-        <w:t xml:space="preserve"> Confirmed fake news websites will be added to database for future preferences.</w:t>
+        <w:t xml:space="preserve"> it is fake or not.</w:t>
       </w:r>
     </w:p>
     <w:p>
@@ -1976,70 +2038,28 @@
           <w:rFonts w:asciiTheme="majorHAnsi" w:hAnsiTheme="majorHAnsi" w:cstheme="majorHAnsi"/>
           <w:sz w:val="22"/>
         </w:rPr>
-        <w:t>. T</w:t>
-      </w:r>
-      <w:r>
-        <w:rPr>
-          <w:rFonts w:asciiTheme="majorHAnsi" w:hAnsiTheme="majorHAnsi" w:cstheme="majorHAnsi"/>
-          <w:sz w:val="22"/>
-        </w:rPr>
-        <w:t xml:space="preserve">his will help Facebook users </w:t>
-      </w:r>
-      <w:r>
-        <w:rPr>
-          <w:rFonts w:asciiTheme="majorHAnsi" w:hAnsiTheme="majorHAnsi" w:cstheme="majorHAnsi"/>
-          <w:sz w:val="22"/>
-        </w:rPr>
-        <w:t>to identify</w:t>
-      </w:r>
-      <w:r>
-        <w:rPr>
-          <w:rFonts w:asciiTheme="majorHAnsi" w:hAnsiTheme="majorHAnsi" w:cstheme="majorHAnsi"/>
-          <w:sz w:val="22"/>
-        </w:rPr>
-        <w:t xml:space="preserve"> unreli</w:t>
-      </w:r>
-      <w:r>
-        <w:rPr>
-          <w:rFonts w:asciiTheme="majorHAnsi" w:hAnsiTheme="majorHAnsi" w:cstheme="majorHAnsi"/>
-          <w:sz w:val="22"/>
-        </w:rPr>
-        <w:t>able sources of news that cause</w:t>
-      </w:r>
-      <w:r>
-        <w:rPr>
-          <w:rFonts w:asciiTheme="majorHAnsi" w:hAnsiTheme="majorHAnsi" w:cstheme="majorHAnsi"/>
-          <w:sz w:val="22"/>
-        </w:rPr>
-        <w:t xml:space="preserve"> confusions to users</w:t>
-      </w:r>
-      <w:r>
-        <w:rPr>
-          <w:rFonts w:asciiTheme="majorHAnsi" w:hAnsiTheme="majorHAnsi" w:cstheme="majorHAnsi"/>
-          <w:sz w:val="22"/>
-        </w:rPr>
-        <w:t xml:space="preserve">. </w:t>
-      </w:r>
-      <w:r>
-        <w:rPr>
-          <w:rFonts w:asciiTheme="majorHAnsi" w:hAnsiTheme="majorHAnsi" w:cstheme="majorHAnsi"/>
-          <w:sz w:val="22"/>
-        </w:rPr>
-        <w:t>This will n</w:t>
-      </w:r>
-      <w:r>
-        <w:rPr>
-          <w:rFonts w:asciiTheme="majorHAnsi" w:hAnsiTheme="majorHAnsi" w:cstheme="majorHAnsi"/>
-          <w:sz w:val="22"/>
-        </w:rPr>
-        <w:t xml:space="preserve">ot cover </w:t>
-      </w:r>
-      <w:r>
-        <w:rPr>
-          <w:rFonts w:asciiTheme="majorHAnsi" w:hAnsiTheme="majorHAnsi" w:cstheme="majorHAnsi"/>
-          <w:sz w:val="22"/>
-        </w:rPr>
-        <w:t>any social media sites besides</w:t>
+        <w:t>. This</w:t>
+      </w:r>
+      <w:r>
+        <w:rPr>
+          <w:rFonts w:asciiTheme="majorHAnsi" w:hAnsiTheme="majorHAnsi" w:cstheme="majorHAnsi"/>
+          <w:sz w:val="22"/>
+        </w:rPr>
+        <w:t xml:space="preserve"> study</w:t>
+      </w:r>
+      <w:r>
+        <w:rPr>
+          <w:rFonts w:asciiTheme="majorHAnsi" w:hAnsiTheme="majorHAnsi" w:cstheme="majorHAnsi"/>
+          <w:sz w:val="22"/>
+        </w:rPr>
+        <w:t xml:space="preserve"> will </w:t>
+      </w:r>
+      <w:r>
+        <w:rPr>
+          <w:rFonts w:asciiTheme="majorHAnsi" w:hAnsiTheme="majorHAnsi" w:cstheme="majorHAnsi"/>
+          <w:sz w:val="22"/>
+        </w:rPr>
+        <w:t>cover</w:t>
       </w:r>
       <w:r>
         <w:rPr>
@@ -2064,21 +2084,20 @@
         <w:pStyle w:val="Heading1"/>
         <w:numPr>
           <w:ilvl w:val="0"/>
-          <w:numId w:val="1"/>
+          <w:numId w:val="7"/>
         </w:numPr>
         <w:rPr>
           <w:rFonts w:asciiTheme="majorHAnsi" w:hAnsiTheme="majorHAnsi" w:cstheme="majorHAnsi"/>
         </w:rPr>
       </w:pPr>
-      <w:bookmarkStart w:id="6" w:name="_Toc479641266"/>
-      <w:r>
-        <w:rPr>
-          <w:rFonts w:asciiTheme="majorHAnsi" w:hAnsiTheme="majorHAnsi" w:cstheme="majorHAnsi"/>
-        </w:rPr>
-        <w:lastRenderedPageBreak/>
+      <w:bookmarkStart w:id="7" w:name="_Toc479641266"/>
+      <w:r>
+        <w:rPr>
+          <w:rFonts w:asciiTheme="majorHAnsi" w:hAnsiTheme="majorHAnsi" w:cstheme="majorHAnsi"/>
+        </w:rPr>
         <w:t>Related Literature</w:t>
       </w:r>
-      <w:bookmarkEnd w:id="6"/>
+      <w:bookmarkEnd w:id="7"/>
       <w:r>
         <w:rPr>
           <w:rFonts w:asciiTheme="majorHAnsi" w:hAnsiTheme="majorHAnsi" w:cstheme="majorHAnsi"/>
@@ -2087,257 +2106,6 @@
       </w:r>
     </w:p>
     <w:p/>
-    <w:p>
-      <w:pPr>
-        <w:spacing w:line="480" w:lineRule="auto"/>
-        <w:ind w:firstLine="720"/>
-        <w:rPr>
-          <w:rFonts w:asciiTheme="majorHAnsi" w:hAnsiTheme="majorHAnsi" w:cstheme="majorHAnsi"/>
-          <w:sz w:val="22"/>
-          <w:szCs w:val="24"/>
-        </w:rPr>
-      </w:pPr>
-      <w:r>
-        <w:rPr>
-          <w:rFonts w:asciiTheme="majorHAnsi" w:hAnsiTheme="majorHAnsi" w:cstheme="majorHAnsi"/>
-          <w:sz w:val="22"/>
-          <w:szCs w:val="24"/>
-        </w:rPr>
-        <w:t>In this chapter, the researchers will be presenting an articles and related readings about this study. Moreover, this chapter proposes about fake news and how fake news affects people that give them false information. Furthermore, this chapter will also inform that the researchers aims to create a web extension for Facebook that will scan the user’s news feed for fake news.</w:t>
-      </w:r>
-    </w:p>
-    <w:p>
-      <w:pPr>
-        <w:spacing w:line="480" w:lineRule="auto"/>
-        <w:ind w:firstLine="720"/>
-        <w:rPr>
-          <w:rStyle w:val="a"/>
-          <w:rFonts w:asciiTheme="majorHAnsi" w:hAnsiTheme="majorHAnsi" w:cstheme="majorHAnsi"/>
-          <w:color w:val="000000"/>
-          <w:sz w:val="22"/>
-          <w:szCs w:val="24"/>
-          <w:bdr w:val="none" w:sz="0" w:space="0" w:color="auto" w:frame="1"/>
-          <w:shd w:val="clear" w:color="auto" w:fill="FFFFFF"/>
-        </w:rPr>
-      </w:pPr>
-      <w:r>
-        <w:rPr>
-          <w:rStyle w:val="a"/>
-          <w:rFonts w:asciiTheme="majorHAnsi" w:hAnsiTheme="majorHAnsi" w:cstheme="majorHAnsi"/>
-          <w:color w:val="000000"/>
-          <w:sz w:val="22"/>
-          <w:szCs w:val="24"/>
-          <w:bdr w:val="none" w:sz="0" w:space="0" w:color="auto" w:frame="1"/>
-          <w:shd w:val="clear" w:color="auto" w:fill="FFFFFF"/>
-        </w:rPr>
-        <w:t>Researchers will also be presenting various articles and studies related to the research that will link previous assumptions about fake news</w:t>
-      </w:r>
-      <w:r>
-        <w:rPr>
-          <w:rStyle w:val="l6"/>
-          <w:rFonts w:asciiTheme="majorHAnsi" w:hAnsiTheme="majorHAnsi" w:cstheme="majorHAnsi"/>
-          <w:color w:val="000000"/>
-          <w:sz w:val="22"/>
-          <w:szCs w:val="24"/>
-          <w:bdr w:val="none" w:sz="0" w:space="0" w:color="auto" w:frame="1"/>
-          <w:shd w:val="clear" w:color="auto" w:fill="FFFFFF"/>
-        </w:rPr>
-        <w:t xml:space="preserve"> and its present </w:t>
-      </w:r>
-      <w:r>
-        <w:rPr>
-          <w:rStyle w:val="a"/>
-          <w:rFonts w:asciiTheme="majorHAnsi" w:hAnsiTheme="majorHAnsi" w:cstheme="majorHAnsi"/>
-          <w:color w:val="000000"/>
-          <w:sz w:val="22"/>
-          <w:szCs w:val="24"/>
-          <w:bdr w:val="none" w:sz="0" w:space="0" w:color="auto" w:frame="1"/>
-          <w:shd w:val="clear" w:color="auto" w:fill="FFFFFF"/>
-        </w:rPr>
-        <w:t>picture. Lastly, the researchers will present and confirm given contents about fake news and what are the opinions of people about fake news as stated in the collected articles and statements.</w:t>
-      </w:r>
-    </w:p>
-    <w:p>
-      <w:pPr>
-        <w:spacing w:line="480" w:lineRule="auto"/>
-        <w:ind w:firstLine="648"/>
-        <w:rPr>
-          <w:rFonts w:asciiTheme="majorHAnsi" w:hAnsiTheme="majorHAnsi" w:cstheme="majorHAnsi"/>
-          <w:color w:val="020000"/>
-          <w:sz w:val="22"/>
-          <w:szCs w:val="24"/>
-          <w:shd w:val="clear" w:color="auto" w:fill="FFFFFF"/>
-        </w:rPr>
-      </w:pPr>
-      <w:r>
-        <w:rPr>
-          <w:rFonts w:asciiTheme="majorHAnsi" w:hAnsiTheme="majorHAnsi" w:cstheme="majorHAnsi"/>
-          <w:color w:val="020000"/>
-          <w:sz w:val="22"/>
-          <w:szCs w:val="24"/>
-          <w:shd w:val="clear" w:color="auto" w:fill="FFFFFF"/>
-        </w:rPr>
-        <w:t>Fake news, a term initially coined by the news media to describe stories on the internet posted by websites of questionable integrity. The term has since been turned back on the media, some people in America including Donald Trump he charges accusations of the fake news against the likes of CNN, the </w:t>
-      </w:r>
-      <w:r>
-        <w:rPr>
-          <w:rStyle w:val="Emphasis"/>
-          <w:rFonts w:asciiTheme="majorHAnsi" w:hAnsiTheme="majorHAnsi" w:cstheme="majorHAnsi"/>
-          <w:color w:val="020000"/>
-          <w:sz w:val="22"/>
-          <w:szCs w:val="24"/>
-          <w:bdr w:val="none" w:sz="0" w:space="0" w:color="auto" w:frame="1"/>
-          <w:shd w:val="clear" w:color="auto" w:fill="FFFFFF"/>
-        </w:rPr>
-        <w:t>New York Times</w:t>
-      </w:r>
-      <w:r>
-        <w:rPr>
-          <w:rFonts w:asciiTheme="majorHAnsi" w:hAnsiTheme="majorHAnsi" w:cstheme="majorHAnsi"/>
-          <w:color w:val="020000"/>
-          <w:sz w:val="22"/>
-          <w:szCs w:val="24"/>
-          <w:shd w:val="clear" w:color="auto" w:fill="FFFFFF"/>
-        </w:rPr>
-        <w:t>, and others. We now have a constant back and forth in the public sphere: the media accuses online outlets of being fake, and politicians, in turn, accuse the media of being fake. Fake news had aff</w:t>
-      </w:r>
-      <w:r>
-        <w:rPr>
-          <w:rFonts w:asciiTheme="majorHAnsi" w:hAnsiTheme="majorHAnsi" w:cstheme="majorHAnsi"/>
-          <w:color w:val="020000"/>
-          <w:sz w:val="22"/>
-          <w:szCs w:val="24"/>
-          <w:shd w:val="clear" w:color="auto" w:fill="FFFFFF"/>
-        </w:rPr>
-        <w:t>ected many people [7</w:t>
-      </w:r>
-      <w:r>
-        <w:rPr>
-          <w:rFonts w:asciiTheme="majorHAnsi" w:hAnsiTheme="majorHAnsi" w:cstheme="majorHAnsi"/>
-          <w:color w:val="020000"/>
-          <w:sz w:val="22"/>
-          <w:szCs w:val="24"/>
-          <w:shd w:val="clear" w:color="auto" w:fill="FFFFFF"/>
-        </w:rPr>
-        <w:t>].</w:t>
-      </w:r>
-    </w:p>
-    <w:p>
-      <w:pPr>
-        <w:spacing w:line="480" w:lineRule="auto"/>
-        <w:ind w:firstLine="648"/>
-        <w:rPr>
-          <w:rFonts w:asciiTheme="majorHAnsi" w:hAnsiTheme="majorHAnsi" w:cstheme="majorHAnsi"/>
-          <w:sz w:val="22"/>
-          <w:szCs w:val="24"/>
-        </w:rPr>
-      </w:pPr>
-      <w:r>
-        <w:rPr>
-          <w:rFonts w:asciiTheme="majorHAnsi" w:hAnsiTheme="majorHAnsi" w:cstheme="majorHAnsi"/>
-          <w:color w:val="020000"/>
-          <w:sz w:val="22"/>
-          <w:szCs w:val="24"/>
-          <w:shd w:val="clear" w:color="auto" w:fill="FFFFFF"/>
-        </w:rPr>
-        <w:t xml:space="preserve">According to American press institute survey research (2016), the factors drive people to trust news from different resources; </w:t>
-      </w:r>
-      <w:r>
-        <w:rPr>
-          <w:rFonts w:asciiTheme="majorHAnsi" w:hAnsiTheme="majorHAnsi" w:cstheme="majorHAnsi"/>
-          <w:sz w:val="22"/>
-          <w:szCs w:val="24"/>
-          <w:shd w:val="clear" w:color="auto" w:fill="FFFFFF"/>
-        </w:rPr>
-        <w:t>Adults who say accuracy is a critical reason they trust a news source has a percentage of 85%, Adults who say having the latest details is a critical reason they trust a news source has a  percentage of 76%, Adults who value news reporting that’s concise and gets to the point has a percentage of 72%, Political news consumers who highly value experts and data in reporting has a percentage of 79% and lastly, the Facebook news consumers with a lot of trust in the news they see there has a percentage of 12%. its low but still, this 12 percent of people had trusted a news from Facebook and these people did not know if it is real or fake news</w:t>
-      </w:r>
-      <w:r>
-        <w:rPr>
-          <w:rFonts w:asciiTheme="majorHAnsi" w:hAnsiTheme="majorHAnsi" w:cstheme="majorHAnsi"/>
-          <w:sz w:val="22"/>
-          <w:szCs w:val="24"/>
-          <w:shd w:val="clear" w:color="auto" w:fill="FFFFFF"/>
-        </w:rPr>
-        <w:t xml:space="preserve"> [8</w:t>
-      </w:r>
-      <w:r>
-        <w:rPr>
-          <w:rFonts w:asciiTheme="majorHAnsi" w:hAnsiTheme="majorHAnsi" w:cstheme="majorHAnsi"/>
-          <w:sz w:val="22"/>
-          <w:szCs w:val="24"/>
-          <w:shd w:val="clear" w:color="auto" w:fill="FFFFFF"/>
-        </w:rPr>
-        <w:t xml:space="preserve">]. </w:t>
-      </w:r>
-    </w:p>
-    <w:p>
-      <w:pPr>
-        <w:spacing w:line="480" w:lineRule="auto"/>
-        <w:ind w:firstLine="648"/>
-        <w:rPr>
-          <w:rFonts w:asciiTheme="majorHAnsi" w:hAnsiTheme="majorHAnsi" w:cstheme="majorHAnsi"/>
-          <w:sz w:val="22"/>
-          <w:szCs w:val="24"/>
-        </w:rPr>
-      </w:pPr>
-      <w:r>
-        <w:rPr>
-          <w:rFonts w:asciiTheme="majorHAnsi" w:hAnsiTheme="majorHAnsi" w:cstheme="majorHAnsi"/>
-          <w:sz w:val="22"/>
-          <w:szCs w:val="24"/>
-        </w:rPr>
-        <w:lastRenderedPageBreak/>
-        <w:t>In Facebook, there is much fake news spreading because of engagements. Many people believe that because of its popularity. Rappler posted some tips on how to spot fake news. For example, b</w:t>
-      </w:r>
-      <w:r>
-        <w:rPr>
-          <w:rStyle w:val="Strong"/>
-          <w:rFonts w:asciiTheme="majorHAnsi" w:hAnsiTheme="majorHAnsi" w:cstheme="majorHAnsi"/>
-          <w:b w:val="0"/>
-          <w:sz w:val="22"/>
-          <w:szCs w:val="24"/>
-          <w:shd w:val="clear" w:color="auto" w:fill="FFFFFF"/>
-        </w:rPr>
-        <w:t>e skeptical of headlines.</w:t>
-      </w:r>
-      <w:r>
-        <w:rPr>
-          <w:rFonts w:asciiTheme="majorHAnsi" w:hAnsiTheme="majorHAnsi" w:cstheme="majorHAnsi"/>
-          <w:b/>
-          <w:sz w:val="22"/>
-          <w:szCs w:val="24"/>
-          <w:shd w:val="clear" w:color="auto" w:fill="FFFFFF"/>
-        </w:rPr>
-        <w:t> </w:t>
-      </w:r>
-      <w:r>
-        <w:rPr>
-          <w:rFonts w:asciiTheme="majorHAnsi" w:hAnsiTheme="majorHAnsi" w:cstheme="majorHAnsi"/>
-          <w:sz w:val="22"/>
-          <w:szCs w:val="24"/>
-          <w:shd w:val="clear" w:color="auto" w:fill="FFFFFF"/>
-        </w:rPr>
-        <w:t xml:space="preserve">False news stories often have catchy headlines in all caps with exclamation points. If shocking claims in the headline sound unbelievable, they probably are fake </w:t>
-      </w:r>
-      <w:r>
-        <w:rPr>
-          <w:rFonts w:asciiTheme="majorHAnsi" w:hAnsiTheme="majorHAnsi" w:cstheme="majorHAnsi"/>
-          <w:sz w:val="22"/>
-          <w:szCs w:val="24"/>
-          <w:shd w:val="clear" w:color="auto" w:fill="FFFFFF"/>
-        </w:rPr>
-        <w:t>[9</w:t>
-      </w:r>
-      <w:r>
-        <w:rPr>
-          <w:rFonts w:asciiTheme="majorHAnsi" w:hAnsiTheme="majorHAnsi" w:cstheme="majorHAnsi"/>
-          <w:sz w:val="22"/>
-          <w:szCs w:val="24"/>
-          <w:shd w:val="clear" w:color="auto" w:fill="FFFFFF"/>
-        </w:rPr>
-        <w:t xml:space="preserve">]. </w:t>
-      </w:r>
-    </w:p>
     <w:p>
       <w:pPr>
         <w:ind w:left="720"/>
@@ -2348,13 +2116,13 @@
         <w:pStyle w:val="Heading1"/>
         <w:numPr>
           <w:ilvl w:val="0"/>
-          <w:numId w:val="1"/>
+          <w:numId w:val="7"/>
         </w:numPr>
         <w:rPr>
           <w:rFonts w:asciiTheme="majorHAnsi" w:hAnsiTheme="majorHAnsi" w:cstheme="majorHAnsi"/>
         </w:rPr>
       </w:pPr>
-      <w:bookmarkStart w:id="7" w:name="_Toc479641267"/>
+      <w:bookmarkStart w:id="8" w:name="_Toc479641267"/>
       <w:r>
         <w:rPr>
           <w:rFonts w:asciiTheme="majorHAnsi" w:hAnsiTheme="majorHAnsi" w:cstheme="majorHAnsi"/>
@@ -2373,7 +2141,7 @@
         </w:rPr>
         <w:t xml:space="preserve"> Background</w:t>
       </w:r>
-      <w:bookmarkEnd w:id="7"/>
+      <w:bookmarkEnd w:id="8"/>
     </w:p>
     <w:p>
       <w:pPr>
@@ -2430,6 +2198,15 @@
         </w:rPr>
         <w:t xml:space="preserve">Support Vector Machine </w:t>
       </w:r>
+      <w:r>
+        <w:rPr>
+          <w:rFonts w:asciiTheme="majorHAnsi" w:hAnsiTheme="majorHAnsi" w:cstheme="majorHAnsi"/>
+          <w:b/>
+          <w:sz w:val="22"/>
+          <w:szCs w:val="22"/>
+        </w:rPr>
+        <w:t xml:space="preserve"> </w:t>
+      </w:r>
     </w:p>
     <w:p>
       <w:pPr>
@@ -2485,7 +2262,29 @@
           <w:szCs w:val="22"/>
           <w:shd w:val="clear" w:color="auto" w:fill="FFFFFF"/>
         </w:rPr>
-        <w:t>Ben-Hur et al., 2008)</w:t>
+        <w:t>Ben-</w:t>
+      </w:r>
+      <w:proofErr w:type="spellStart"/>
+      <w:r>
+        <w:rPr>
+          <w:rFonts w:asciiTheme="majorHAnsi" w:hAnsiTheme="majorHAnsi" w:cstheme="majorHAnsi"/>
+          <w:color w:val="333333"/>
+          <w:sz w:val="22"/>
+          <w:szCs w:val="22"/>
+          <w:shd w:val="clear" w:color="auto" w:fill="FFFFFF"/>
+        </w:rPr>
+        <w:t>Hur</w:t>
+      </w:r>
+      <w:proofErr w:type="spellEnd"/>
+      <w:r>
+        <w:rPr>
+          <w:rFonts w:asciiTheme="majorHAnsi" w:hAnsiTheme="majorHAnsi" w:cstheme="majorHAnsi"/>
+          <w:color w:val="333333"/>
+          <w:sz w:val="22"/>
+          <w:szCs w:val="22"/>
+          <w:shd w:val="clear" w:color="auto" w:fill="FFFFFF"/>
+        </w:rPr>
+        <w:t xml:space="preserve"> et al., 2008)</w:t>
       </w:r>
       <w:r>
         <w:rPr>
@@ -2509,7 +2308,16 @@
           <w:sz w:val="22"/>
           <w:szCs w:val="22"/>
         </w:rPr>
-        <w:t xml:space="preserve"> analysis. SVM used for sentiment analysis of opinion mining is directly focused on two things: classifying and forecasting. The support vector machine will be able to identify new inputs to the model and then designate each input to its rightful category just as how it processes previous ones. The application of SVM ranges from text categorization, image segmentation, hand-written</w:t>
+        <w:t xml:space="preserve"> analysis. SVM used for sentiment analysis of opinion mining is directly focused on two things: classifying and forecasting. The support vector machine will be able to identify new inputs to the model </w:t>
+      </w:r>
+      <w:r>
+        <w:rPr>
+          <w:rFonts w:asciiTheme="majorHAnsi" w:hAnsiTheme="majorHAnsi" w:cstheme="majorHAnsi"/>
+          <w:sz w:val="22"/>
+          <w:szCs w:val="22"/>
+        </w:rPr>
+        <w:lastRenderedPageBreak/>
+        <w:t>and then designate each input to its rightful category just as how it processes previous ones. The application of SVM ranges from text categorization, image segmentation, hand-written</w:t>
       </w:r>
       <w:r>
         <w:rPr>
@@ -2638,16 +2446,7 @@
           <w:sz w:val="22"/>
           <w:szCs w:val="22"/>
         </w:rPr>
-        <w:t xml:space="preserve"> databases. it involves dealing with text data that are naturally </w:t>
-      </w:r>
-      <w:r>
-        <w:rPr>
-          <w:rFonts w:asciiTheme="majorHAnsi" w:hAnsiTheme="majorHAnsi" w:cstheme="majorHAnsi"/>
-          <w:sz w:val="22"/>
-          <w:szCs w:val="22"/>
-        </w:rPr>
-        <w:lastRenderedPageBreak/>
-        <w:t xml:space="preserve">unstructured. Text mining involves information retrieval, text analysis, information extraction, clustering, categorization, visualization, database technology, machine learning, and data mining (Tan, 1998). </w:t>
+        <w:t xml:space="preserve"> databases. it involves dealing with text data that are naturally unstructured. Text mining involves information retrieval, text analysis, information extraction, clustering, categorization, visualization, database technology, machine learning, and data mining (Tan, 1998). </w:t>
       </w:r>
       <w:r>
         <w:rPr>
@@ -2833,9 +2632,11 @@
           <w:noProof/>
           <w:sz w:val="26"/>
           <w:szCs w:val="26"/>
-        </w:rPr>
+          <w:lang w:val="en-PH" w:eastAsia="en-PH"/>
+        </w:rPr>
+        <w:lastRenderedPageBreak/>
         <w:drawing>
-          <wp:anchor distT="0" distB="0" distL="114300" distR="114300" simplePos="0" relativeHeight="251659264" behindDoc="1" locked="0" layoutInCell="1" allowOverlap="1" wp14:anchorId="06977F2E" wp14:editId="7CF6C479">
+          <wp:anchor distT="0" distB="0" distL="114300" distR="114300" simplePos="0" relativeHeight="251658240" behindDoc="1" locked="0" layoutInCell="1" allowOverlap="1" wp14:anchorId="06977F2E" wp14:editId="7CF6C479">
             <wp:simplePos x="0" y="0"/>
             <wp:positionH relativeFrom="column">
               <wp:posOffset>0</wp:posOffset>
@@ -2930,20 +2731,20 @@
         <w:pStyle w:val="Heading1"/>
         <w:numPr>
           <w:ilvl w:val="0"/>
-          <w:numId w:val="1"/>
+          <w:numId w:val="7"/>
         </w:numPr>
         <w:rPr>
           <w:rFonts w:asciiTheme="majorHAnsi" w:hAnsiTheme="majorHAnsi" w:cstheme="majorHAnsi"/>
         </w:rPr>
       </w:pPr>
-      <w:bookmarkStart w:id="8" w:name="_Toc479641268"/>
+      <w:bookmarkStart w:id="9" w:name="_Toc479641268"/>
       <w:r>
         <w:rPr>
           <w:rFonts w:asciiTheme="majorHAnsi" w:hAnsiTheme="majorHAnsi" w:cstheme="majorHAnsi"/>
         </w:rPr>
         <w:t>Design and Methodology</w:t>
       </w:r>
-      <w:bookmarkEnd w:id="8"/>
+      <w:bookmarkEnd w:id="9"/>
     </w:p>
     <w:p/>
     <w:p>
@@ -3020,9 +2821,9 @@
           <w:lang w:eastAsia="en-PH"/>
         </w:rPr>
       </w:pPr>
-      <w:bookmarkStart w:id="9" w:name="Nature_of_the_Study"/>
-      <w:bookmarkStart w:id="10" w:name="_Toc479641269"/>
-      <w:bookmarkEnd w:id="9"/>
+      <w:bookmarkStart w:id="10" w:name="Nature_of_the_Study"/>
+      <w:bookmarkStart w:id="11" w:name="_Toc479641269"/>
+      <w:bookmarkEnd w:id="10"/>
     </w:p>
     <w:p>
       <w:pPr>
@@ -3067,7 +2868,7 @@
         </w:rPr>
         <w:t>Nature of the Study</w:t>
       </w:r>
-      <w:bookmarkEnd w:id="10"/>
+      <w:bookmarkEnd w:id="11"/>
     </w:p>
     <w:p>
       <w:pPr>
@@ -3100,19 +2901,7 @@
           <w:szCs w:val="19"/>
           <w:lang w:eastAsia="en-PH"/>
         </w:rPr>
-        <w:t>We run our algorithm for identifying fake news extension using Support Vector Machine algorithm</w:t>
-      </w:r>
-      <w:bookmarkStart w:id="11" w:name="_GoBack"/>
-      <w:bookmarkEnd w:id="11"/>
-      <w:r>
-        <w:rPr>
-          <w:rFonts w:asciiTheme="majorHAnsi" w:hAnsiTheme="majorHAnsi" w:cstheme="majorHAnsi"/>
-          <w:color w:val="000000"/>
-          <w:sz w:val="22"/>
-          <w:szCs w:val="19"/>
-          <w:lang w:eastAsia="en-PH"/>
-        </w:rPr>
-        <w:t xml:space="preserve">. </w:t>
+        <w:t xml:space="preserve">We run our algorithm for identifying fake news extension using Support Vector Machine algorithm. </w:t>
       </w:r>
       <w:r>
         <w:rPr>
@@ -3291,6 +3080,7 @@
           <w:szCs w:val="26"/>
           <w:lang w:eastAsia="en-PH"/>
         </w:rPr>
+        <w:lastRenderedPageBreak/>
         <w:t>Research Instruments</w:t>
       </w:r>
       <w:bookmarkEnd w:id="15"/>
@@ -3380,7 +3170,39 @@
           <w:szCs w:val="22"/>
           <w:lang w:eastAsia="en-PH"/>
         </w:rPr>
-        <w:t>To further support the statements of this research, other materials will be used such as EBSCO Host and Google Scholar for factual references.</w:t>
+        <w:t>To further support the statements of this research, other materials will be used such as EBSCO Host</w:t>
+      </w:r>
+      <w:r>
+        <w:rPr>
+          <w:rFonts w:asciiTheme="majorHAnsi" w:hAnsiTheme="majorHAnsi" w:cstheme="majorHAnsi"/>
+          <w:color w:val="000000"/>
+          <w:sz w:val="22"/>
+          <w:szCs w:val="22"/>
+          <w:lang w:eastAsia="en-PH"/>
+        </w:rPr>
+        <w:t xml:space="preserve">, Kaggle, </w:t>
+      </w:r>
+      <w:proofErr w:type="spellStart"/>
+      <w:r>
+        <w:rPr>
+          <w:rFonts w:asciiTheme="majorHAnsi" w:hAnsiTheme="majorHAnsi" w:cstheme="majorHAnsi"/>
+          <w:color w:val="000000"/>
+          <w:sz w:val="22"/>
+          <w:szCs w:val="22"/>
+          <w:lang w:eastAsia="en-PH"/>
+        </w:rPr>
+        <w:t>kdnuggets</w:t>
+      </w:r>
+      <w:proofErr w:type="spellEnd"/>
+      <w:r>
+        <w:rPr>
+          <w:rFonts w:asciiTheme="majorHAnsi" w:hAnsiTheme="majorHAnsi" w:cstheme="majorHAnsi"/>
+          <w:color w:val="000000"/>
+          <w:sz w:val="22"/>
+          <w:szCs w:val="22"/>
+          <w:lang w:eastAsia="en-PH"/>
+        </w:rPr>
+        <w:t xml:space="preserve"> and Google Scholar for factual references.</w:t>
       </w:r>
     </w:p>
     <w:p>
@@ -3632,6 +3454,7 @@
           <w:lang w:val="en-PH"/>
         </w:rPr>
       </w:pPr>
+      <w:proofErr w:type="spellStart"/>
       <w:r>
         <w:rPr>
           <w:rFonts w:asciiTheme="majorHAnsi" w:eastAsiaTheme="minorHAnsi" w:hAnsiTheme="majorHAnsi" w:cstheme="majorHAnsi"/>
@@ -3639,7 +3462,57 @@
           <w:szCs w:val="22"/>
           <w:lang w:val="en-PH"/>
         </w:rPr>
-        <w:t>clf = svm.SVC(kernel='linear') and clf.fit(X, Y)</w:t>
+        <w:t>clf</w:t>
+      </w:r>
+      <w:proofErr w:type="spellEnd"/>
+      <w:r>
+        <w:rPr>
+          <w:rFonts w:asciiTheme="majorHAnsi" w:eastAsiaTheme="minorHAnsi" w:hAnsiTheme="majorHAnsi" w:cstheme="majorHAnsi"/>
+          <w:sz w:val="22"/>
+          <w:szCs w:val="22"/>
+          <w:lang w:val="en-PH"/>
+        </w:rPr>
+        <w:t xml:space="preserve"> = </w:t>
+      </w:r>
+      <w:proofErr w:type="spellStart"/>
+      <w:r>
+        <w:rPr>
+          <w:rFonts w:asciiTheme="majorHAnsi" w:eastAsiaTheme="minorHAnsi" w:hAnsiTheme="majorHAnsi" w:cstheme="majorHAnsi"/>
+          <w:sz w:val="22"/>
+          <w:szCs w:val="22"/>
+          <w:lang w:val="en-PH"/>
+        </w:rPr>
+        <w:t>svm.SVC</w:t>
+      </w:r>
+      <w:proofErr w:type="spellEnd"/>
+      <w:r>
+        <w:rPr>
+          <w:rFonts w:asciiTheme="majorHAnsi" w:eastAsiaTheme="minorHAnsi" w:hAnsiTheme="majorHAnsi" w:cstheme="majorHAnsi"/>
+          <w:sz w:val="22"/>
+          <w:szCs w:val="22"/>
+          <w:lang w:val="en-PH"/>
+        </w:rPr>
+        <w:t xml:space="preserve">(kernel='linear') and </w:t>
+      </w:r>
+      <w:proofErr w:type="spellStart"/>
+      <w:r>
+        <w:rPr>
+          <w:rFonts w:asciiTheme="majorHAnsi" w:eastAsiaTheme="minorHAnsi" w:hAnsiTheme="majorHAnsi" w:cstheme="majorHAnsi"/>
+          <w:sz w:val="22"/>
+          <w:szCs w:val="22"/>
+          <w:lang w:val="en-PH"/>
+        </w:rPr>
+        <w:t>clf.fit</w:t>
+      </w:r>
+      <w:proofErr w:type="spellEnd"/>
+      <w:r>
+        <w:rPr>
+          <w:rFonts w:asciiTheme="majorHAnsi" w:eastAsiaTheme="minorHAnsi" w:hAnsiTheme="majorHAnsi" w:cstheme="majorHAnsi"/>
+          <w:sz w:val="22"/>
+          <w:szCs w:val="22"/>
+          <w:lang w:val="en-PH"/>
+        </w:rPr>
+        <w:t>(X, Y)</w:t>
       </w:r>
     </w:p>
     <w:p>
@@ -3662,8 +3535,47 @@
           <w:szCs w:val="22"/>
           <w:lang w:val="en-PH"/>
         </w:rPr>
-        <w:lastRenderedPageBreak/>
-        <w:t>Step4: Get the separating hyperplane xx as x1 coordinates anf yy as x2 coordinates</w:t>
+        <w:t xml:space="preserve">Step4: Get the separating hyperplane xx as x1 coordinates </w:t>
+      </w:r>
+      <w:proofErr w:type="spellStart"/>
+      <w:r>
+        <w:rPr>
+          <w:rFonts w:asciiTheme="majorHAnsi" w:eastAsiaTheme="minorHAnsi" w:hAnsiTheme="majorHAnsi" w:cstheme="majorHAnsi"/>
+          <w:sz w:val="22"/>
+          <w:szCs w:val="22"/>
+          <w:lang w:val="en-PH"/>
+        </w:rPr>
+        <w:t>anf</w:t>
+      </w:r>
+      <w:proofErr w:type="spellEnd"/>
+      <w:r>
+        <w:rPr>
+          <w:rFonts w:asciiTheme="majorHAnsi" w:eastAsiaTheme="minorHAnsi" w:hAnsiTheme="majorHAnsi" w:cstheme="majorHAnsi"/>
+          <w:sz w:val="22"/>
+          <w:szCs w:val="22"/>
+          <w:lang w:val="en-PH"/>
+        </w:rPr>
+        <w:t xml:space="preserve"> </w:t>
+      </w:r>
+      <w:proofErr w:type="spellStart"/>
+      <w:r>
+        <w:rPr>
+          <w:rFonts w:asciiTheme="majorHAnsi" w:eastAsiaTheme="minorHAnsi" w:hAnsiTheme="majorHAnsi" w:cstheme="majorHAnsi"/>
+          <w:sz w:val="22"/>
+          <w:szCs w:val="22"/>
+          <w:lang w:val="en-PH"/>
+        </w:rPr>
+        <w:t>yy</w:t>
+      </w:r>
+      <w:proofErr w:type="spellEnd"/>
+      <w:r>
+        <w:rPr>
+          <w:rFonts w:asciiTheme="majorHAnsi" w:eastAsiaTheme="minorHAnsi" w:hAnsiTheme="majorHAnsi" w:cstheme="majorHAnsi"/>
+          <w:sz w:val="22"/>
+          <w:szCs w:val="22"/>
+          <w:lang w:val="en-PH"/>
+        </w:rPr>
+        <w:t xml:space="preserve"> as x2 coordinates</w:t>
       </w:r>
     </w:p>
     <w:p>
@@ -3686,7 +3598,27 @@
           <w:szCs w:val="22"/>
           <w:lang w:val="en-PH"/>
         </w:rPr>
-        <w:t>w = clf.coef_[0]</w:t>
+        <w:t xml:space="preserve">w = </w:t>
+      </w:r>
+      <w:proofErr w:type="spellStart"/>
+      <w:r>
+        <w:rPr>
+          <w:rFonts w:asciiTheme="majorHAnsi" w:eastAsiaTheme="minorHAnsi" w:hAnsiTheme="majorHAnsi" w:cstheme="majorHAnsi"/>
+          <w:sz w:val="22"/>
+          <w:szCs w:val="22"/>
+          <w:lang w:val="en-PH"/>
+        </w:rPr>
+        <w:t>clf.coef</w:t>
+      </w:r>
+      <w:proofErr w:type="spellEnd"/>
+      <w:r>
+        <w:rPr>
+          <w:rFonts w:asciiTheme="majorHAnsi" w:eastAsiaTheme="minorHAnsi" w:hAnsiTheme="majorHAnsi" w:cstheme="majorHAnsi"/>
+          <w:sz w:val="22"/>
+          <w:szCs w:val="22"/>
+          <w:lang w:val="en-PH"/>
+        </w:rPr>
+        <w:t>_[0]</w:t>
       </w:r>
     </w:p>
     <w:p>
@@ -3732,7 +3664,27 @@
           <w:szCs w:val="22"/>
           <w:lang w:val="en-PH"/>
         </w:rPr>
-        <w:t>xx = np.linspace(-1, 8, 10, 1)</w:t>
+        <w:t xml:space="preserve">xx = </w:t>
+      </w:r>
+      <w:proofErr w:type="spellStart"/>
+      <w:r>
+        <w:rPr>
+          <w:rFonts w:asciiTheme="majorHAnsi" w:eastAsiaTheme="minorHAnsi" w:hAnsiTheme="majorHAnsi" w:cstheme="majorHAnsi"/>
+          <w:sz w:val="22"/>
+          <w:szCs w:val="22"/>
+          <w:lang w:val="en-PH"/>
+        </w:rPr>
+        <w:t>np.linspace</w:t>
+      </w:r>
+      <w:proofErr w:type="spellEnd"/>
+      <w:r>
+        <w:rPr>
+          <w:rFonts w:asciiTheme="majorHAnsi" w:eastAsiaTheme="minorHAnsi" w:hAnsiTheme="majorHAnsi" w:cstheme="majorHAnsi"/>
+          <w:sz w:val="22"/>
+          <w:szCs w:val="22"/>
+          <w:lang w:val="en-PH"/>
+        </w:rPr>
+        <w:t>(-1, 8, 10, 1)</w:t>
       </w:r>
     </w:p>
     <w:p>
@@ -3748,6 +3700,7 @@
           <w:lang w:val="en-PH"/>
         </w:rPr>
       </w:pPr>
+      <w:proofErr w:type="spellStart"/>
       <w:r>
         <w:rPr>
           <w:rFonts w:asciiTheme="majorHAnsi" w:eastAsiaTheme="minorHAnsi" w:hAnsiTheme="majorHAnsi" w:cstheme="majorHAnsi"/>
@@ -3755,7 +3708,37 @@
           <w:szCs w:val="22"/>
           <w:lang w:val="en-PH"/>
         </w:rPr>
-        <w:t>yy = a*xx - (clf.intercept_[0])/w[1]</w:t>
+        <w:t>yy</w:t>
+      </w:r>
+      <w:proofErr w:type="spellEnd"/>
+      <w:r>
+        <w:rPr>
+          <w:rFonts w:asciiTheme="majorHAnsi" w:eastAsiaTheme="minorHAnsi" w:hAnsiTheme="majorHAnsi" w:cstheme="majorHAnsi"/>
+          <w:sz w:val="22"/>
+          <w:szCs w:val="22"/>
+          <w:lang w:val="en-PH"/>
+        </w:rPr>
+        <w:t xml:space="preserve"> = a*xx - (</w:t>
+      </w:r>
+      <w:proofErr w:type="spellStart"/>
+      <w:r>
+        <w:rPr>
+          <w:rFonts w:asciiTheme="majorHAnsi" w:eastAsiaTheme="minorHAnsi" w:hAnsiTheme="majorHAnsi" w:cstheme="majorHAnsi"/>
+          <w:sz w:val="22"/>
+          <w:szCs w:val="22"/>
+          <w:lang w:val="en-PH"/>
+        </w:rPr>
+        <w:t>clf.intercept</w:t>
+      </w:r>
+      <w:proofErr w:type="spellEnd"/>
+      <w:r>
+        <w:rPr>
+          <w:rFonts w:asciiTheme="majorHAnsi" w:eastAsiaTheme="minorHAnsi" w:hAnsiTheme="majorHAnsi" w:cstheme="majorHAnsi"/>
+          <w:sz w:val="22"/>
+          <w:szCs w:val="22"/>
+          <w:lang w:val="en-PH"/>
+        </w:rPr>
+        <w:t>_[0])/w[1]</w:t>
       </w:r>
     </w:p>
     <w:p>
@@ -3801,7 +3784,27 @@
           <w:szCs w:val="22"/>
           <w:lang w:val="en-PH"/>
         </w:rPr>
-        <w:t>b = clf.support_vectors_[0]</w:t>
+        <w:t xml:space="preserve">b = </w:t>
+      </w:r>
+      <w:proofErr w:type="spellStart"/>
+      <w:r>
+        <w:rPr>
+          <w:rFonts w:asciiTheme="majorHAnsi" w:eastAsiaTheme="minorHAnsi" w:hAnsiTheme="majorHAnsi" w:cstheme="majorHAnsi"/>
+          <w:sz w:val="22"/>
+          <w:szCs w:val="22"/>
+          <w:lang w:val="en-PH"/>
+        </w:rPr>
+        <w:t>clf.support_vectors</w:t>
+      </w:r>
+      <w:proofErr w:type="spellEnd"/>
+      <w:r>
+        <w:rPr>
+          <w:rFonts w:asciiTheme="majorHAnsi" w:eastAsiaTheme="minorHAnsi" w:hAnsiTheme="majorHAnsi" w:cstheme="majorHAnsi"/>
+          <w:sz w:val="22"/>
+          <w:szCs w:val="22"/>
+          <w:lang w:val="en-PH"/>
+        </w:rPr>
+        <w:t>_[0]</w:t>
       </w:r>
     </w:p>
     <w:p>
@@ -3817,6 +3820,7 @@
           <w:lang w:val="en-PH"/>
         </w:rPr>
       </w:pPr>
+      <w:proofErr w:type="spellStart"/>
       <w:r>
         <w:rPr>
           <w:rFonts w:asciiTheme="majorHAnsi" w:eastAsiaTheme="minorHAnsi" w:hAnsiTheme="majorHAnsi" w:cstheme="majorHAnsi"/>
@@ -3824,7 +3828,17 @@
           <w:szCs w:val="22"/>
           <w:lang w:val="en-PH"/>
         </w:rPr>
-        <w:t>yy_down = a*xx + (b[1] - a*b[0]) (positive support plane)</w:t>
+        <w:t>yy_down</w:t>
+      </w:r>
+      <w:proofErr w:type="spellEnd"/>
+      <w:r>
+        <w:rPr>
+          <w:rFonts w:asciiTheme="majorHAnsi" w:eastAsiaTheme="minorHAnsi" w:hAnsiTheme="majorHAnsi" w:cstheme="majorHAnsi"/>
+          <w:sz w:val="22"/>
+          <w:szCs w:val="22"/>
+          <w:lang w:val="en-PH"/>
+        </w:rPr>
+        <w:t xml:space="preserve"> = a*xx + (b[1] - a*b[0]) (positive support plane)</w:t>
       </w:r>
     </w:p>
     <w:p>
@@ -3847,7 +3861,27 @@
           <w:szCs w:val="22"/>
           <w:lang w:val="en-PH"/>
         </w:rPr>
-        <w:t>b = clf.support_vectors_[-1]</w:t>
+        <w:t xml:space="preserve">b = </w:t>
+      </w:r>
+      <w:proofErr w:type="spellStart"/>
+      <w:r>
+        <w:rPr>
+          <w:rFonts w:asciiTheme="majorHAnsi" w:eastAsiaTheme="minorHAnsi" w:hAnsiTheme="majorHAnsi" w:cstheme="majorHAnsi"/>
+          <w:sz w:val="22"/>
+          <w:szCs w:val="22"/>
+          <w:lang w:val="en-PH"/>
+        </w:rPr>
+        <w:t>clf.support_vectors</w:t>
+      </w:r>
+      <w:proofErr w:type="spellEnd"/>
+      <w:r>
+        <w:rPr>
+          <w:rFonts w:asciiTheme="majorHAnsi" w:eastAsiaTheme="minorHAnsi" w:hAnsiTheme="majorHAnsi" w:cstheme="majorHAnsi"/>
+          <w:sz w:val="22"/>
+          <w:szCs w:val="22"/>
+          <w:lang w:val="en-PH"/>
+        </w:rPr>
+        <w:t>_[-1]</w:t>
       </w:r>
     </w:p>
     <w:p>
@@ -3863,6 +3897,7 @@
           <w:lang w:val="en-PH"/>
         </w:rPr>
       </w:pPr>
+      <w:proofErr w:type="spellStart"/>
       <w:r>
         <w:rPr>
           <w:rFonts w:asciiTheme="majorHAnsi" w:eastAsiaTheme="minorHAnsi" w:hAnsiTheme="majorHAnsi" w:cstheme="majorHAnsi"/>
@@ -3870,7 +3905,18 @@
           <w:szCs w:val="22"/>
           <w:lang w:val="en-PH"/>
         </w:rPr>
-        <w:t>yy_up = a*xx + (b[1] - a*b[0]) (negative support plane)</w:t>
+        <w:lastRenderedPageBreak/>
+        <w:t>yy_up</w:t>
+      </w:r>
+      <w:proofErr w:type="spellEnd"/>
+      <w:r>
+        <w:rPr>
+          <w:rFonts w:asciiTheme="majorHAnsi" w:eastAsiaTheme="minorHAnsi" w:hAnsiTheme="majorHAnsi" w:cstheme="majorHAnsi"/>
+          <w:sz w:val="22"/>
+          <w:szCs w:val="22"/>
+          <w:lang w:val="en-PH"/>
+        </w:rPr>
+        <w:t xml:space="preserve"> = a*xx + (b[1] - a*b[0]) (negative support plane)</w:t>
       </w:r>
     </w:p>
     <w:p>
@@ -3920,7 +3966,7 @@
         <w:pStyle w:val="Heading1"/>
         <w:numPr>
           <w:ilvl w:val="0"/>
-          <w:numId w:val="1"/>
+          <w:numId w:val="7"/>
         </w:numPr>
         <w:rPr>
           <w:rFonts w:asciiTheme="majorHAnsi" w:hAnsiTheme="majorHAnsi" w:cstheme="majorHAnsi"/>
@@ -3995,7 +4041,7 @@
         <w:pStyle w:val="Heading1"/>
         <w:numPr>
           <w:ilvl w:val="0"/>
-          <w:numId w:val="1"/>
+          <w:numId w:val="7"/>
         </w:numPr>
         <w:rPr>
           <w:rFonts w:asciiTheme="majorHAnsi" w:hAnsiTheme="majorHAnsi" w:cstheme="majorHAnsi"/>
@@ -4090,12 +4136,12 @@
                 <w:tblLook w:val="04A0" w:firstRow="1" w:lastRow="0" w:firstColumn="1" w:lastColumn="0" w:noHBand="0" w:noVBand="1"/>
               </w:tblPr>
               <w:tblGrid>
-                <w:gridCol w:w="360"/>
-                <w:gridCol w:w="9090"/>
+                <w:gridCol w:w="298"/>
+                <w:gridCol w:w="9152"/>
               </w:tblGrid>
               <w:tr>
                 <w:trPr>
-                  <w:divId w:val="1401519960"/>
+                  <w:divId w:val="364795795"/>
                   <w:tblCellSpacing w:w="15" w:type="dxa"/>
                 </w:trPr>
                 <w:tc>
@@ -4143,7 +4189,7 @@
               </w:tr>
               <w:tr>
                 <w:trPr>
-                  <w:divId w:val="1401519960"/>
+                  <w:divId w:val="364795795"/>
                   <w:tblCellSpacing w:w="15" w:type="dxa"/>
                 </w:trPr>
                 <w:tc>
@@ -4189,7 +4235,7 @@
               </w:tr>
               <w:tr>
                 <w:trPr>
-                  <w:divId w:val="1401519960"/>
+                  <w:divId w:val="364795795"/>
                   <w:tblCellSpacing w:w="15" w:type="dxa"/>
                 </w:trPr>
                 <w:tc>
@@ -4208,21 +4254,7 @@
                       <w:rPr>
                         <w:noProof/>
                       </w:rPr>
-                      <w:t>[3,9]</w:t>
-                    </w:r>
-                  </w:p>
-                  <w:p>
-                    <w:pPr>
-                      <w:pStyle w:val="Bibliography"/>
-                      <w:rPr>
-                        <w:noProof/>
-                      </w:rPr>
-                    </w:pPr>
-                    <w:r>
-                      <w:rPr>
-                        <w:noProof/>
-                      </w:rPr>
-                      <w:t xml:space="preserve"> </w:t>
+                      <w:t xml:space="preserve">[3] </w:t>
                     </w:r>
                   </w:p>
                 </w:tc>
@@ -4242,28 +4274,14 @@
                       <w:rPr>
                         <w:noProof/>
                       </w:rPr>
-                      <w:t>"Rappler," 10 April 2017. [Online]. Available:</w:t>
-                    </w:r>
-                  </w:p>
-                  <w:p>
-                    <w:pPr>
-                      <w:pStyle w:val="Bibliography"/>
-                      <w:rPr>
-                        <w:noProof/>
-                      </w:rPr>
-                    </w:pPr>
-                    <w:r>
-                      <w:rPr>
-                        <w:noProof/>
-                      </w:rPr>
-                      <w:t xml:space="preserve"> http://www.rappler.com/technology/social-media/166326-how-to-spot-fake-news-facebook.</w:t>
+                      <w:t>"Rappler," 10 April 2017. [Online]. Available: http://www.rappler.com/technology/social-media/166326-how-to-spot-fake-news-facebook.</w:t>
                     </w:r>
                   </w:p>
                 </w:tc>
               </w:tr>
               <w:tr>
                 <w:trPr>
-                  <w:divId w:val="1401519960"/>
+                  <w:divId w:val="364795795"/>
                   <w:tblCellSpacing w:w="15" w:type="dxa"/>
                 </w:trPr>
                 <w:tc>
@@ -4302,14 +4320,14 @@
                       <w:rPr>
                         <w:noProof/>
                       </w:rPr>
-                      <w:t>I. Sigal, "Fast Sigal," 23 March 2017. [Online]. Available: https://www.fastcompany.com/3069189/fake-fixes-fake-news-real-problems-social-media-journalism.</w:t>
+                      <w:t>Media Insight Project, "American Express Institute," 17 March 2016. [Online]. Available: https://www.americanpressinstitute.org/publications/reports/survey-research/trust-news/.</w:t>
                     </w:r>
                   </w:p>
                 </w:tc>
               </w:tr>
               <w:tr>
                 <w:trPr>
-                  <w:divId w:val="1401519960"/>
+                  <w:divId w:val="364795795"/>
                   <w:tblCellSpacing w:w="15" w:type="dxa"/>
                 </w:trPr>
                 <w:tc>
@@ -4329,190 +4347,6 @@
                         <w:noProof/>
                       </w:rPr>
                       <w:t xml:space="preserve">[5] </w:t>
-                    </w:r>
-                  </w:p>
-                </w:tc>
-                <w:tc>
-                  <w:tcPr>
-                    <w:tcW w:w="0" w:type="auto"/>
-                    <w:hideMark/>
-                  </w:tcPr>
-                  <w:p>
-                    <w:pPr>
-                      <w:pStyle w:val="Bibliography"/>
-                      <w:rPr>
-                        <w:noProof/>
-                      </w:rPr>
-                    </w:pPr>
-                    <w:r>
-                      <w:rPr>
-                        <w:noProof/>
-                      </w:rPr>
-                      <w:t>S. Palmisano, "Eagle News," 29 December 2016. [Online]. Available: http://eaglenews.org/opinion/fake-news-leads-to-real-problems/.</w:t>
-                    </w:r>
-                  </w:p>
-                </w:tc>
-              </w:tr>
-              <w:tr>
-                <w:trPr>
-                  <w:divId w:val="1401519960"/>
-                  <w:tblCellSpacing w:w="15" w:type="dxa"/>
-                </w:trPr>
-                <w:tc>
-                  <w:tcPr>
-                    <w:tcW w:w="50" w:type="pct"/>
-                    <w:hideMark/>
-                  </w:tcPr>
-                  <w:p>
-                    <w:pPr>
-                      <w:pStyle w:val="Bibliography"/>
-                      <w:rPr>
-                        <w:noProof/>
-                      </w:rPr>
-                    </w:pPr>
-                    <w:r>
-                      <w:rPr>
-                        <w:noProof/>
-                      </w:rPr>
-                      <w:t xml:space="preserve">[6] </w:t>
-                    </w:r>
-                  </w:p>
-                </w:tc>
-                <w:tc>
-                  <w:tcPr>
-                    <w:tcW w:w="0" w:type="auto"/>
-                    <w:hideMark/>
-                  </w:tcPr>
-                  <w:p>
-                    <w:pPr>
-                      <w:pStyle w:val="Bibliography"/>
-                      <w:rPr>
-                        <w:noProof/>
-                      </w:rPr>
-                    </w:pPr>
-                    <w:r>
-                      <w:rPr>
-                        <w:noProof/>
-                      </w:rPr>
-                      <w:t>The Self Agency, [Online]. Available: http://bsdetector.tech/.</w:t>
-                    </w:r>
-                  </w:p>
-                </w:tc>
-              </w:tr>
-              <w:tr>
-                <w:trPr>
-                  <w:divId w:val="1401519960"/>
-                  <w:tblCellSpacing w:w="15" w:type="dxa"/>
-                </w:trPr>
-                <w:tc>
-                  <w:tcPr>
-                    <w:tcW w:w="50" w:type="pct"/>
-                    <w:hideMark/>
-                  </w:tcPr>
-                  <w:p>
-                    <w:pPr>
-                      <w:pStyle w:val="Bibliography"/>
-                      <w:rPr>
-                        <w:noProof/>
-                      </w:rPr>
-                    </w:pPr>
-                    <w:r>
-                      <w:rPr>
-                        <w:noProof/>
-                      </w:rPr>
-                      <w:t xml:space="preserve">[7] </w:t>
-                    </w:r>
-                  </w:p>
-                </w:tc>
-                <w:tc>
-                  <w:tcPr>
-                    <w:tcW w:w="0" w:type="auto"/>
-                    <w:hideMark/>
-                  </w:tcPr>
-                  <w:p>
-                    <w:pPr>
-                      <w:pStyle w:val="Bibliography"/>
-                      <w:rPr>
-                        <w:noProof/>
-                      </w:rPr>
-                    </w:pPr>
-                    <w:r>
-                      <w:rPr>
-                        <w:noProof/>
-                      </w:rPr>
-                      <w:t>D. M. Ordway, "Journalist's Resource," [Online]. Available: https://journalistsresource.org/studies/society/internet/fake-news-conspiracy-theories-journalism-research?utm_source=feedburner&amp;utm_medium=feed&amp;utm_campaign=Feed%3A+journalistsresource+%28Journalist%27s+Resource%29.</w:t>
-                    </w:r>
-                  </w:p>
-                </w:tc>
-              </w:tr>
-              <w:tr>
-                <w:trPr>
-                  <w:divId w:val="1401519960"/>
-                  <w:tblCellSpacing w:w="15" w:type="dxa"/>
-                </w:trPr>
-                <w:tc>
-                  <w:tcPr>
-                    <w:tcW w:w="50" w:type="pct"/>
-                    <w:hideMark/>
-                  </w:tcPr>
-                  <w:p>
-                    <w:pPr>
-                      <w:pStyle w:val="Bibliography"/>
-                      <w:rPr>
-                        <w:noProof/>
-                      </w:rPr>
-                    </w:pPr>
-                    <w:r>
-                      <w:rPr>
-                        <w:noProof/>
-                      </w:rPr>
-                      <w:t xml:space="preserve">[8] </w:t>
-                    </w:r>
-                  </w:p>
-                </w:tc>
-                <w:tc>
-                  <w:tcPr>
-                    <w:tcW w:w="0" w:type="auto"/>
-                    <w:hideMark/>
-                  </w:tcPr>
-                  <w:p>
-                    <w:pPr>
-                      <w:pStyle w:val="Bibliography"/>
-                      <w:rPr>
-                        <w:noProof/>
-                      </w:rPr>
-                    </w:pPr>
-                    <w:r>
-                      <w:rPr>
-                        <w:noProof/>
-                      </w:rPr>
-                      <w:t>Media Insight Project, "American Express Institute," 17 March 2016. [Online]. Available: https://www.americanpressinstitute.org/publications/reports/survey-research/trust-news/.</w:t>
-                    </w:r>
-                  </w:p>
-                </w:tc>
-              </w:tr>
-              <w:tr>
-                <w:trPr>
-                  <w:divId w:val="1401519960"/>
-                  <w:tblCellSpacing w:w="15" w:type="dxa"/>
-                </w:trPr>
-                <w:tc>
-                  <w:tcPr>
-                    <w:tcW w:w="50" w:type="pct"/>
-                    <w:hideMark/>
-                  </w:tcPr>
-                  <w:p>
-                    <w:pPr>
-                      <w:pStyle w:val="Bibliography"/>
-                      <w:rPr>
-                        <w:noProof/>
-                      </w:rPr>
-                    </w:pPr>
-                    <w:r>
-                      <w:rPr>
-                        <w:noProof/>
-                      </w:rPr>
-                      <w:t xml:space="preserve">[9] </w:t>
                     </w:r>
                   </w:p>
                 </w:tc>
@@ -4554,7 +4388,7 @@
             </w:tbl>
             <w:p>
               <w:pPr>
-                <w:divId w:val="1401519960"/>
+                <w:divId w:val="364795795"/>
                 <w:rPr>
                   <w:noProof/>
                 </w:rPr>
@@ -4567,6 +4401,7 @@
                   <w:bCs/>
                   <w:noProof/>
                 </w:rPr>
+                <w:lastRenderedPageBreak/>
                 <w:fldChar w:fldCharType="end"/>
               </w:r>
             </w:p>
@@ -4593,7 +4428,7 @@
 </file>
 
 <file path=word/numbering.xml><?xml version="1.0" encoding="utf-8"?>
-<w:numbering xmlns:wpc="http://schemas.microsoft.com/office/word/2010/wordprocessingCanvas" xmlns:cx="http://schemas.microsoft.com/office/drawing/2014/chartex" xmlns:mc="http://schemas.openxmlformats.org/markup-compatibility/2006" xmlns:o="urn:schemas-microsoft-com:office:office" xmlns:r="http://schemas.openxmlformats.org/officeDocument/2006/relationships" xmlns:m="http://schemas.openxmlformats.org/officeDocument/2006/math" xmlns:v="urn:schemas-microsoft-com:vml" xmlns:wp14="http://schemas.microsoft.com/office/word/2010/wordprocessingDrawing" xmlns:wp="http://schemas.openxmlformats.org/drawingml/2006/wordprocessingDrawing" xmlns:w10="urn:schemas-microsoft-com:office:word" xmlns:w="http://schemas.openxmlformats.org/wordprocessingml/2006/main" xmlns:w14="http://schemas.microsoft.com/office/word/2010/wordml" xmlns:w15="http://schemas.microsoft.com/office/word/2012/wordml" xmlns:w16se="http://schemas.microsoft.com/office/word/2015/wordml/symex" xmlns:wpg="http://schemas.microsoft.com/office/word/2010/wordprocessingGroup" xmlns:wpi="http://schemas.microsoft.com/office/word/2010/wordprocessingInk" xmlns:wne="http://schemas.microsoft.com/office/word/2006/wordml" xmlns:wps="http://schemas.microsoft.com/office/word/2010/wordprocessingShape" mc:Ignorable="w14 w15 w16se wp14">
+<w:numbering xmlns:wpc="http://schemas.microsoft.com/office/word/2010/wordprocessingCanvas" xmlns:cx="http://schemas.microsoft.com/office/drawing/2014/chartex" xmlns:cx1="http://schemas.microsoft.com/office/drawing/2015/9/8/chartex" xmlns:cx2="http://schemas.microsoft.com/office/drawing/2015/10/21/chartex" xmlns:cx3="http://schemas.microsoft.com/office/drawing/2016/5/9/chartex" xmlns:cx4="http://schemas.microsoft.com/office/drawing/2016/5/10/chartex" xmlns:cx5="http://schemas.microsoft.com/office/drawing/2016/5/11/chartex" xmlns:mc="http://schemas.openxmlformats.org/markup-compatibility/2006" xmlns:o="urn:schemas-microsoft-com:office:office" xmlns:r="http://schemas.openxmlformats.org/officeDocument/2006/relationships" xmlns:m="http://schemas.openxmlformats.org/officeDocument/2006/math" xmlns:v="urn:schemas-microsoft-com:vml" xmlns:wp14="http://schemas.microsoft.com/office/word/2010/wordprocessingDrawing" xmlns:wp="http://schemas.openxmlformats.org/drawingml/2006/wordprocessingDrawing" xmlns:w10="urn:schemas-microsoft-com:office:word" xmlns:w="http://schemas.openxmlformats.org/wordprocessingml/2006/main" xmlns:w14="http://schemas.microsoft.com/office/word/2010/wordml" xmlns:w15="http://schemas.microsoft.com/office/word/2012/wordml" xmlns:w16se="http://schemas.microsoft.com/office/word/2015/wordml/symex" xmlns:wpg="http://schemas.microsoft.com/office/word/2010/wordprocessingGroup" xmlns:wpi="http://schemas.microsoft.com/office/word/2010/wordprocessingInk" xmlns:wne="http://schemas.microsoft.com/office/word/2006/wordml" xmlns:wps="http://schemas.microsoft.com/office/word/2010/wordprocessingShape" mc:Ignorable="w14 w15 w16se wp14">
   <w:abstractNum w:abstractNumId="0" w15:restartNumberingAfterBreak="0">
     <w:nsid w:val="0E482124"/>
     <w:multiLevelType w:val="multilevel"/>
@@ -5176,6 +5011,95 @@
       <w:rPr>
         <w:rFonts w:ascii="Wingdings" w:hAnsi="Wingdings" w:hint="default"/>
       </w:rPr>
+    </w:lvl>
+  </w:abstractNum>
+  <w:abstractNum w:abstractNumId="6" w15:restartNumberingAfterBreak="0">
+    <w:nsid w:val="7C5F2590"/>
+    <w:multiLevelType w:val="hybridMultilevel"/>
+    <w:tmpl w:val="92A8B356"/>
+    <w:lvl w:ilvl="0" w:tplc="DEB458EA">
+      <w:start w:val="1"/>
+      <w:numFmt w:val="decimal"/>
+      <w:lvlText w:val="%1."/>
+      <w:lvlJc w:val="left"/>
+      <w:pPr>
+        <w:ind w:left="576" w:hanging="360"/>
+      </w:pPr>
+      <w:rPr>
+        <w:rFonts w:hint="default"/>
+      </w:rPr>
+    </w:lvl>
+    <w:lvl w:ilvl="1" w:tplc="34090019" w:tentative="1">
+      <w:start w:val="1"/>
+      <w:numFmt w:val="lowerLetter"/>
+      <w:lvlText w:val="%2."/>
+      <w:lvlJc w:val="left"/>
+      <w:pPr>
+        <w:ind w:left="1296" w:hanging="360"/>
+      </w:pPr>
+    </w:lvl>
+    <w:lvl w:ilvl="2" w:tplc="3409001B" w:tentative="1">
+      <w:start w:val="1"/>
+      <w:numFmt w:val="lowerRoman"/>
+      <w:lvlText w:val="%3."/>
+      <w:lvlJc w:val="right"/>
+      <w:pPr>
+        <w:ind w:left="2016" w:hanging="180"/>
+      </w:pPr>
+    </w:lvl>
+    <w:lvl w:ilvl="3" w:tplc="3409000F" w:tentative="1">
+      <w:start w:val="1"/>
+      <w:numFmt w:val="decimal"/>
+      <w:lvlText w:val="%4."/>
+      <w:lvlJc w:val="left"/>
+      <w:pPr>
+        <w:ind w:left="2736" w:hanging="360"/>
+      </w:pPr>
+    </w:lvl>
+    <w:lvl w:ilvl="4" w:tplc="34090019" w:tentative="1">
+      <w:start w:val="1"/>
+      <w:numFmt w:val="lowerLetter"/>
+      <w:lvlText w:val="%5."/>
+      <w:lvlJc w:val="left"/>
+      <w:pPr>
+        <w:ind w:left="3456" w:hanging="360"/>
+      </w:pPr>
+    </w:lvl>
+    <w:lvl w:ilvl="5" w:tplc="3409001B" w:tentative="1">
+      <w:start w:val="1"/>
+      <w:numFmt w:val="lowerRoman"/>
+      <w:lvlText w:val="%6."/>
+      <w:lvlJc w:val="right"/>
+      <w:pPr>
+        <w:ind w:left="4176" w:hanging="180"/>
+      </w:pPr>
+    </w:lvl>
+    <w:lvl w:ilvl="6" w:tplc="3409000F" w:tentative="1">
+      <w:start w:val="1"/>
+      <w:numFmt w:val="decimal"/>
+      <w:lvlText w:val="%7."/>
+      <w:lvlJc w:val="left"/>
+      <w:pPr>
+        <w:ind w:left="4896" w:hanging="360"/>
+      </w:pPr>
+    </w:lvl>
+    <w:lvl w:ilvl="7" w:tplc="34090019" w:tentative="1">
+      <w:start w:val="1"/>
+      <w:numFmt w:val="lowerLetter"/>
+      <w:lvlText w:val="%8."/>
+      <w:lvlJc w:val="left"/>
+      <w:pPr>
+        <w:ind w:left="5616" w:hanging="360"/>
+      </w:pPr>
+    </w:lvl>
+    <w:lvl w:ilvl="8" w:tplc="3409001B" w:tentative="1">
+      <w:start w:val="1"/>
+      <w:numFmt w:val="lowerRoman"/>
+      <w:lvlText w:val="%9."/>
+      <w:lvlJc w:val="right"/>
+      <w:pPr>
+        <w:ind w:left="6336" w:hanging="180"/>
+      </w:pPr>
     </w:lvl>
   </w:abstractNum>
   <w:num w:numId="1">
@@ -5253,6 +5177,9 @@
   <w:num w:numId="7">
     <w:abstractNumId w:val="4"/>
   </w:num>
+  <w:num w:numId="8">
+    <w:abstractNumId w:val="6"/>
+  </w:num>
 </w:numbering>
 </file>
 
@@ -5273,7 +5200,7 @@
       </w:pPr>
     </w:pPrDefault>
   </w:docDefaults>
-  <w:latentStyles w:defLockedState="0" w:defUIPriority="99" w:defSemiHidden="0" w:defUnhideWhenUsed="0" w:defQFormat="0" w:count="371">
+  <w:latentStyles w:defLockedState="0" w:defUIPriority="99" w:defSemiHidden="0" w:defUnhideWhenUsed="0" w:defQFormat="0" w:count="374">
     <w:lsdException w:name="Normal" w:uiPriority="0" w:qFormat="1"/>
     <w:lsdException w:name="heading 1" w:uiPriority="9" w:qFormat="1"/>
     <w:lsdException w:name="heading 2" w:semiHidden="1" w:uiPriority="9" w:unhideWhenUsed="1" w:qFormat="1"/>
@@ -5379,7 +5306,6 @@
     <w:lsdException w:name="HTML Sample" w:semiHidden="1" w:unhideWhenUsed="1"/>
     <w:lsdException w:name="HTML Typewriter" w:semiHidden="1" w:unhideWhenUsed="1"/>
     <w:lsdException w:name="HTML Variable" w:semiHidden="1" w:unhideWhenUsed="1"/>
-    <w:lsdException w:name="Normal Table" w:semiHidden="1" w:unhideWhenUsed="1"/>
     <w:lsdException w:name="annotation subject" w:semiHidden="1" w:unhideWhenUsed="1"/>
     <w:lsdException w:name="No List" w:semiHidden="1" w:unhideWhenUsed="1"/>
     <w:lsdException w:name="Outline List 1" w:semiHidden="1" w:unhideWhenUsed="1"/>
@@ -5424,7 +5350,6 @@
     <w:lsdException w:name="Table Professional" w:semiHidden="1" w:unhideWhenUsed="1"/>
     <w:lsdException w:name="Table Subtle 1" w:semiHidden="1" w:unhideWhenUsed="1"/>
     <w:lsdException w:name="Table Subtle 2" w:semiHidden="1" w:unhideWhenUsed="1"/>
-    <w:lsdException w:name="Table Web 1" w:semiHidden="1" w:unhideWhenUsed="1"/>
     <w:lsdException w:name="Table Web 2" w:semiHidden="1" w:unhideWhenUsed="1"/>
     <w:lsdException w:name="Table Web 3" w:semiHidden="1" w:unhideWhenUsed="1"/>
     <w:lsdException w:name="Balloon Text" w:semiHidden="1" w:unhideWhenUsed="1"/>
@@ -5645,6 +5570,9 @@
     <w:lsdException w:name="List Table 5 Dark Accent 6" w:uiPriority="50"/>
     <w:lsdException w:name="List Table 6 Colorful Accent 6" w:uiPriority="51"/>
     <w:lsdException w:name="List Table 7 Colorful Accent 6" w:uiPriority="52"/>
+    <w:lsdException w:name="Mention" w:semiHidden="1" w:unhideWhenUsed="1"/>
+    <w:lsdException w:name="Smart Hyperlink" w:semiHidden="1" w:unhideWhenUsed="1"/>
+    <w:lsdException w:name="Hashtag" w:semiHidden="1" w:unhideWhenUsed="1"/>
   </w:latentStyles>
   <w:style w:type="paragraph" w:default="1" w:styleId="Normal">
     <w:name w:val="Normal"/>
@@ -6279,79 +6207,6 @@
     <b:RefOrder>3</b:RefOrder>
   </b:Source>
   <b:Source>
-    <b:Tag>Iva17</b:Tag>
-    <b:SourceType>DocumentFromInternetSite</b:SourceType>
-    <b:Guid>{B2A3D32F-4AD3-450B-A71D-F2B5FAC44527}</b:Guid>
-    <b:Author>
-      <b:Author>
-        <b:NameList>
-          <b:Person>
-            <b:Last>Sigal</b:Last>
-            <b:First>Ivan</b:First>
-          </b:Person>
-        </b:NameList>
-      </b:Author>
-    </b:Author>
-    <b:Title>Fast Sigal</b:Title>
-    <b:Year>2017</b:Year>
-    <b:Month>March</b:Month>
-    <b:Day>23</b:Day>
-    <b:URL>https://www.fastcompany.com/3069189/fake-fixes-fake-news-real-problems-social-media-journalism</b:URL>
-    <b:RefOrder>4</b:RefOrder>
-  </b:Source>
-  <b:Source>
-    <b:Tag>Sam16</b:Tag>
-    <b:SourceType>DocumentFromInternetSite</b:SourceType>
-    <b:Guid>{9FF39182-EA30-420F-B555-AE8E2CE3478A}</b:Guid>
-    <b:Author>
-      <b:Author>
-        <b:NameList>
-          <b:Person>
-            <b:Last>Palmisano</b:Last>
-            <b:First>Sam</b:First>
-          </b:Person>
-        </b:NameList>
-      </b:Author>
-    </b:Author>
-    <b:Title>Eagle News</b:Title>
-    <b:Year>2016</b:Year>
-    <b:Month>December</b:Month>
-    <b:Day>29</b:Day>
-    <b:URL>http://eaglenews.org/opinion/fake-news-leads-to-real-problems/</b:URL>
-    <b:RefOrder>5</b:RefOrder>
-  </b:Source>
-  <b:Source>
-    <b:Tag>The</b:Tag>
-    <b:SourceType>DocumentFromInternetSite</b:SourceType>
-    <b:Guid>{7C036207-55E3-4636-B995-BD651CC42C0C}</b:Guid>
-    <b:Author>
-      <b:Author>
-        <b:Corporate>The Self Agency</b:Corporate>
-      </b:Author>
-    </b:Author>
-    <b:URL>http://bsdetector.tech/</b:URL>
-    <b:RefOrder>6</b:RefOrder>
-  </b:Source>
-  <b:Source>
-    <b:Tag>Den</b:Tag>
-    <b:SourceType>DocumentFromInternetSite</b:SourceType>
-    <b:Guid>{777BB88A-B269-46B6-81A5-ED9ED612B9DF}</b:Guid>
-    <b:Author>
-      <b:Author>
-        <b:NameList>
-          <b:Person>
-            <b:Last>Ordway</b:Last>
-            <b:First>Denise</b:First>
-            <b:Middle>Marie</b:Middle>
-          </b:Person>
-        </b:NameList>
-      </b:Author>
-    </b:Author>
-    <b:Title>Journalist's Resource</b:Title>
-    <b:URL>https://journalistsresource.org/studies/society/internet/fake-news-conspiracy-theories-journalism-research?utm_source=feedburner&amp;utm_medium=feed&amp;utm_campaign=Feed%3A+journalistsresource+%28Journalist%27s+Resource%29</b:URL>
-    <b:RefOrder>7</b:RefOrder>
-  </b:Source>
-  <b:Source>
     <b:Tag>Med16</b:Tag>
     <b:SourceType>DocumentFromInternetSite</b:SourceType>
     <b:Guid>{E345C57C-C16F-492D-883E-2DA7C40C6796}</b:Guid>
@@ -6365,7 +6220,7 @@
     <b:Month>March</b:Month>
     <b:Day>17</b:Day>
     <b:URL>https://www.americanpressinstitute.org/publications/reports/survey-research/trust-news/</b:URL>
-    <b:RefOrder>8</b:RefOrder>
+    <b:RefOrder>4</b:RefOrder>
   </b:Source>
   <b:Source>
     <b:Tag>SVS</b:Tag>
@@ -6384,13 +6239,13 @@
       </b:Author>
     </b:Author>
     <b:JournalName>Data classification using Support vector</b:JournalName>
-    <b:RefOrder>9</b:RefOrder>
+    <b:RefOrder>5</b:RefOrder>
   </b:Source>
 </b:Sources>
 </file>
 
 <file path=customXml/itemProps1.xml><?xml version="1.0" encoding="utf-8"?>
-<ds:datastoreItem xmlns:ds="http://schemas.openxmlformats.org/officeDocument/2006/customXml" ds:itemID="{82BE5E66-3776-4C79-8720-C2A85A760F98}">
+<ds:datastoreItem xmlns:ds="http://schemas.openxmlformats.org/officeDocument/2006/customXml" ds:itemID="{A6D1DDEC-3BAD-4DC8-91A7-6E333D981B05}">
   <ds:schemaRefs>
     <ds:schemaRef ds:uri="http://schemas.openxmlformats.org/officeDocument/2006/bibliography"/>
   </ds:schemaRefs>

</xml_diff>

<commit_message>
purpose and description updated
</commit_message>
<xml_diff>
--- a/Paper/Latest.docx
+++ b/Paper/Latest.docx
@@ -1139,6 +1139,8 @@
           <w:rFonts w:asciiTheme="majorHAnsi" w:hAnsiTheme="majorHAnsi" w:cstheme="majorHAnsi"/>
         </w:rPr>
       </w:pPr>
+      <w:bookmarkStart w:id="1" w:name="_GoBack"/>
+      <w:bookmarkEnd w:id="1"/>
     </w:p>
     <w:p>
       <w:pPr>
@@ -1210,7 +1212,7 @@
           <w:rFonts w:asciiTheme="majorHAnsi" w:hAnsiTheme="majorHAnsi" w:cstheme="majorHAnsi"/>
         </w:rPr>
       </w:pPr>
-      <w:bookmarkStart w:id="1" w:name="_Toc479641261"/>
+      <w:bookmarkStart w:id="2" w:name="_Toc479641261"/>
     </w:p>
     <w:p>
       <w:pPr>
@@ -1239,7 +1241,7 @@
         <w:lastRenderedPageBreak/>
         <w:t>Introduction</w:t>
       </w:r>
-      <w:bookmarkEnd w:id="1"/>
+      <w:bookmarkEnd w:id="2"/>
     </w:p>
     <w:p>
       <w:pPr>
@@ -1257,7 +1259,7 @@
           <w:color w:val="auto"/>
         </w:rPr>
       </w:pPr>
-      <w:bookmarkStart w:id="2" w:name="_Toc479641262"/>
+      <w:bookmarkStart w:id="3" w:name="_Toc479641262"/>
       <w:r>
         <w:rPr>
           <w:rFonts w:cstheme="majorHAnsi"/>
@@ -1266,7 +1268,7 @@
         </w:rPr>
         <w:t>Project Context</w:t>
       </w:r>
-      <w:bookmarkEnd w:id="2"/>
+      <w:bookmarkEnd w:id="3"/>
     </w:p>
     <w:p/>
     <w:p>
@@ -1314,7 +1316,6 @@
           <w:id w:val="-1741935053"/>
           <w:citation/>
         </w:sdtPr>
-        <w:sdtEndPr/>
         <w:sdtContent>
           <w:r>
             <w:rPr>
@@ -1418,7 +1419,6 @@
           <w:id w:val="-1240555494"/>
           <w:citation/>
         </w:sdtPr>
-        <w:sdtEndPr/>
         <w:sdtContent>
           <w:r>
             <w:rPr>
@@ -1526,7 +1526,6 @@
           <w:id w:val="1593426936"/>
           <w:citation/>
         </w:sdtPr>
-        <w:sdtEndPr/>
         <w:sdtContent>
           <w:r>
             <w:rPr>
@@ -1688,7 +1687,7 @@
           <w:color w:val="auto"/>
         </w:rPr>
       </w:pPr>
-      <w:bookmarkStart w:id="3" w:name="_Toc479641263"/>
+      <w:bookmarkStart w:id="4" w:name="_Toc479641263"/>
       <w:r>
         <w:rPr>
           <w:rFonts w:cstheme="majorHAnsi"/>
@@ -1697,7 +1696,7 @@
         </w:rPr>
         <w:t>Purpose and Description</w:t>
       </w:r>
-      <w:bookmarkEnd w:id="3"/>
+      <w:bookmarkEnd w:id="4"/>
     </w:p>
     <w:p/>
     <w:p>
@@ -1745,6 +1744,70 @@
     </w:p>
     <w:p>
       <w:pPr>
+        <w:spacing w:line="480" w:lineRule="auto"/>
+        <w:ind w:firstLine="720"/>
+        <w:rPr>
+          <w:rFonts w:asciiTheme="majorHAnsi" w:hAnsiTheme="majorHAnsi" w:cstheme="majorHAnsi"/>
+          <w:color w:val="000000"/>
+          <w:sz w:val="22"/>
+          <w:szCs w:val="19"/>
+          <w:shd w:val="clear" w:color="auto" w:fill="FFFFFF"/>
+        </w:rPr>
+      </w:pPr>
+      <w:r>
+        <w:rPr>
+          <w:rFonts w:asciiTheme="majorHAnsi" w:hAnsiTheme="majorHAnsi" w:cstheme="majorHAnsi"/>
+          <w:color w:val="000000"/>
+          <w:sz w:val="22"/>
+          <w:szCs w:val="19"/>
+          <w:shd w:val="clear" w:color="auto" w:fill="FFFFFF"/>
+        </w:rPr>
+        <w:lastRenderedPageBreak/>
+        <w:t xml:space="preserve">The proponents will be using </w:t>
+      </w:r>
+      <w:r>
+        <w:rPr>
+          <w:rFonts w:asciiTheme="majorHAnsi" w:hAnsiTheme="majorHAnsi" w:cstheme="majorHAnsi"/>
+          <w:color w:val="000000"/>
+          <w:sz w:val="22"/>
+          <w:szCs w:val="19"/>
+          <w:shd w:val="clear" w:color="auto" w:fill="FFFFFF"/>
+        </w:rPr>
+        <w:t>S</w:t>
+      </w:r>
+      <w:r>
+        <w:rPr>
+          <w:rFonts w:asciiTheme="majorHAnsi" w:hAnsiTheme="majorHAnsi" w:cstheme="majorHAnsi"/>
+          <w:color w:val="000000"/>
+          <w:sz w:val="22"/>
+          <w:szCs w:val="19"/>
+          <w:shd w:val="clear" w:color="auto" w:fill="FFFFFF"/>
+        </w:rPr>
+        <w:t>upport vector ma</w:t>
+      </w:r>
+      <w:r>
+        <w:rPr>
+          <w:rFonts w:asciiTheme="majorHAnsi" w:hAnsiTheme="majorHAnsi" w:cstheme="majorHAnsi"/>
+          <w:color w:val="000000"/>
+          <w:sz w:val="22"/>
+          <w:szCs w:val="19"/>
+          <w:shd w:val="clear" w:color="auto" w:fill="FFFFFF"/>
+        </w:rPr>
+        <w:t xml:space="preserve">chine algorithm for classifying. </w:t>
+      </w:r>
+      <w:r>
+        <w:rPr>
+          <w:rFonts w:asciiTheme="majorHAnsi" w:hAnsiTheme="majorHAnsi" w:cstheme="majorHAnsi"/>
+          <w:color w:val="000000"/>
+          <w:sz w:val="22"/>
+          <w:szCs w:val="27"/>
+          <w:shd w:val="clear" w:color="auto" w:fill="FFFFFF"/>
+        </w:rPr>
+        <w:t>Support Vector Machine is a supervised machine learning algorithm for classification or regression problems where the dataset teaches SVM about the classes so that SVM can classify any new data. It works by classifying the data into different classes by finding a line (hyperplane) which separates the training data set into classes. As there are many such linear hyperplanes, SVM algorithm tries to maximize the distance between the various classes that are involved and this is referred as margin maximization. If the line that maximizes the distance between the classes is identified, the probability to generalize well to unseen data is increased.</w:t>
+      </w:r>
+    </w:p>
+    <w:p>
+      <w:pPr>
         <w:pStyle w:val="Heading2"/>
         <w:rPr>
           <w:rFonts w:cstheme="majorHAnsi"/>
@@ -1752,17 +1815,16 @@
           <w:color w:val="auto"/>
         </w:rPr>
       </w:pPr>
-      <w:bookmarkStart w:id="4" w:name="_Toc479641264"/>
+      <w:bookmarkStart w:id="5" w:name="_Toc479641264"/>
       <w:r>
         <w:rPr>
           <w:rFonts w:cstheme="majorHAnsi"/>
           <w:b/>
           <w:color w:val="auto"/>
         </w:rPr>
-        <w:lastRenderedPageBreak/>
         <w:t>Objectives</w:t>
       </w:r>
-      <w:bookmarkEnd w:id="4"/>
+      <w:bookmarkEnd w:id="5"/>
     </w:p>
     <w:p/>
     <w:p/>
@@ -1776,7 +1838,7 @@
           <w:sz w:val="22"/>
         </w:rPr>
       </w:pPr>
-      <w:bookmarkStart w:id="5" w:name="_Toc479641265"/>
+      <w:bookmarkStart w:id="6" w:name="_Toc479641265"/>
       <w:r>
         <w:rPr>
           <w:rFonts w:asciiTheme="majorHAnsi" w:hAnsiTheme="majorHAnsi" w:cstheme="majorHAnsi"/>
@@ -1863,17 +1925,8 @@
           <w:rFonts w:asciiTheme="majorHAnsi" w:hAnsiTheme="majorHAnsi" w:cstheme="majorHAnsi"/>
           <w:sz w:val="22"/>
         </w:rPr>
-        <w:t xml:space="preserve">To </w:t>
-      </w:r>
-      <w:r>
-        <w:rPr>
-          <w:rFonts w:asciiTheme="majorHAnsi" w:hAnsiTheme="majorHAnsi" w:cstheme="majorHAnsi"/>
-          <w:sz w:val="22"/>
-        </w:rPr>
-        <w:t>be able to identify fake news in Facebook.</w:t>
-      </w:r>
-      <w:bookmarkStart w:id="6" w:name="_GoBack"/>
-      <w:bookmarkEnd w:id="6"/>
+        <w:t>To be able to identify fake news in Facebook.</w:t>
+      </w:r>
     </w:p>
     <w:p>
       <w:pPr>
@@ -1993,7 +2046,7 @@
         </w:rPr>
         <w:t>Scope and Limitations</w:t>
       </w:r>
-      <w:bookmarkEnd w:id="5"/>
+      <w:bookmarkEnd w:id="6"/>
     </w:p>
     <w:p/>
     <w:p>
@@ -2308,16 +2361,7 @@
           <w:sz w:val="22"/>
           <w:szCs w:val="22"/>
         </w:rPr>
-        <w:t xml:space="preserve"> analysis. SVM used for sentiment analysis of opinion mining is directly focused on two things: classifying and forecasting. The support vector machine will be able to identify new inputs to the model </w:t>
-      </w:r>
-      <w:r>
-        <w:rPr>
-          <w:rFonts w:asciiTheme="majorHAnsi" w:hAnsiTheme="majorHAnsi" w:cstheme="majorHAnsi"/>
-          <w:sz w:val="22"/>
-          <w:szCs w:val="22"/>
-        </w:rPr>
-        <w:lastRenderedPageBreak/>
-        <w:t>and then designate each input to its rightful category just as how it processes previous ones. The application of SVM ranges from text categorization, image segmentation, hand-written</w:t>
+        <w:t xml:space="preserve"> analysis. SVM used for sentiment analysis of opinion mining is directly focused on two things: classifying and forecasting. The support vector machine will be able to identify new inputs to the model and then designate each input to its rightful category just as how it processes previous ones. The application of SVM ranges from text categorization, image segmentation, hand-written</w:t>
       </w:r>
       <w:r>
         <w:rPr>
@@ -2594,6 +2638,7 @@
           <w:sz w:val="26"/>
           <w:szCs w:val="26"/>
         </w:rPr>
+        <w:lastRenderedPageBreak/>
         <w:t>Conceptual Framework</w:t>
       </w:r>
     </w:p>
@@ -2634,9 +2679,8 @@
           <w:szCs w:val="26"/>
           <w:lang w:val="en-PH" w:eastAsia="en-PH"/>
         </w:rPr>
-        <w:lastRenderedPageBreak/>
         <w:drawing>
-          <wp:anchor distT="0" distB="0" distL="114300" distR="114300" simplePos="0" relativeHeight="251658240" behindDoc="1" locked="0" layoutInCell="1" allowOverlap="1" wp14:anchorId="06977F2E" wp14:editId="7CF6C479">
+          <wp:anchor distT="0" distB="0" distL="114300" distR="114300" simplePos="0" relativeHeight="251657216" behindDoc="1" locked="0" layoutInCell="1" allowOverlap="1" wp14:anchorId="06977F2E" wp14:editId="7CF6C479">
             <wp:simplePos x="0" y="0"/>
             <wp:positionH relativeFrom="column">
               <wp:posOffset>0</wp:posOffset>
@@ -3080,7 +3124,6 @@
           <w:szCs w:val="26"/>
           <w:lang w:eastAsia="en-PH"/>
         </w:rPr>
-        <w:lastRenderedPageBreak/>
         <w:t>Research Instruments</w:t>
       </w:r>
       <w:bookmarkEnd w:id="15"/>
@@ -3828,6 +3871,7 @@
           <w:szCs w:val="22"/>
           <w:lang w:val="en-PH"/>
         </w:rPr>
+        <w:lastRenderedPageBreak/>
         <w:t>yy_down</w:t>
       </w:r>
       <w:proofErr w:type="spellEnd"/>
@@ -3905,7 +3949,6 @@
           <w:szCs w:val="22"/>
           <w:lang w:val="en-PH"/>
         </w:rPr>
-        <w:lastRenderedPageBreak/>
         <w:t>yy_up</w:t>
       </w:r>
       <w:proofErr w:type="spellEnd"/>
@@ -4080,7 +4123,6 @@
           <w:docPartUnique/>
         </w:docPartObj>
       </w:sdtPr>
-      <w:sdtEndPr/>
       <w:sdtContent>
         <w:p>
           <w:pPr>
@@ -4101,7 +4143,6 @@
             <w:id w:val="-573587230"/>
             <w:bibliography/>
           </w:sdtPr>
-          <w:sdtEndPr/>
           <w:sdtContent>
             <w:p>
               <w:pPr>
@@ -4320,7 +4361,14 @@
                       <w:rPr>
                         <w:noProof/>
                       </w:rPr>
-                      <w:t>Media Insight Project, "American Express Institute," 17 March 2016. [Online]. Available: https://www.americanpressinstitute.org/publications/reports/survey-research/trust-news/.</w:t>
+                      <w:t xml:space="preserve">Media Insight Project, "American Express Institute," 17 March 2016. [Online]. Available: </w:t>
+                    </w:r>
+                    <w:r>
+                      <w:rPr>
+                        <w:noProof/>
+                      </w:rPr>
+                      <w:lastRenderedPageBreak/>
+                      <w:t>https://www.americanpressinstitute.org/publications/reports/survey-research/trust-news/.</w:t>
                     </w:r>
                   </w:p>
                 </w:tc>
@@ -4346,6 +4394,7 @@
                       <w:rPr>
                         <w:noProof/>
                       </w:rPr>
+                      <w:lastRenderedPageBreak/>
                       <w:t xml:space="preserve">[5] </w:t>
                     </w:r>
                   </w:p>
@@ -4401,7 +4450,6 @@
                   <w:bCs/>
                   <w:noProof/>
                 </w:rPr>
-                <w:lastRenderedPageBreak/>
                 <w:fldChar w:fldCharType="end"/>
               </w:r>
             </w:p>
@@ -6245,7 +6293,7 @@
 </file>
 
 <file path=customXml/itemProps1.xml><?xml version="1.0" encoding="utf-8"?>
-<ds:datastoreItem xmlns:ds="http://schemas.openxmlformats.org/officeDocument/2006/customXml" ds:itemID="{A6D1DDEC-3BAD-4DC8-91A7-6E333D981B05}">
+<ds:datastoreItem xmlns:ds="http://schemas.openxmlformats.org/officeDocument/2006/customXml" ds:itemID="{6791AFE5-46C9-4117-9E15-C620784AEEBF}">
   <ds:schemaRefs>
     <ds:schemaRef ds:uri="http://schemas.openxmlformats.org/officeDocument/2006/bibliography"/>
   </ds:schemaRefs>

</xml_diff>